<commit_message>
snp_database added. examples.sh now shows example execution of additional tools
</commit_message>
<xml_diff>
--- a/online_instructions_01.docx
+++ b/online_instructions_01.docx
@@ -11,6 +11,8 @@
           <w:sz w:val="36"/>
         </w:rPr>
       </w:pPr>
+      <w:bookmarkStart w:id="0" w:name="_GoBack"/>
+      <w:bookmarkEnd w:id="0"/>
       <w:r>
         <w:rPr>
           <w:b/>
@@ -56,13 +58,8 @@
         <w:t>for</w:t>
       </w:r>
       <w:r>
-        <w:t xml:space="preserve"> (PAR-</w:t>
-      </w:r>
-      <w:proofErr w:type="gramStart"/>
-      <w:r>
-        <w:t>)CLIP</w:t>
-      </w:r>
-      <w:proofErr w:type="gramEnd"/>
+        <w:t xml:space="preserve"> (PAR-)CLIP</w:t>
+      </w:r>
       <w:r>
         <w:t xml:space="preserve"> sequencing</w:t>
       </w:r>
@@ -92,37 +89,20 @@
         <w:pStyle w:val="Caption"/>
         <w:keepNext/>
       </w:pPr>
-      <w:proofErr w:type="gramStart"/>
       <w:r>
         <w:t xml:space="preserve">Table </w:t>
       </w:r>
-      <w:proofErr w:type="gramEnd"/>
-      <w:r>
-        <w:fldChar w:fldCharType="begin"/>
-      </w:r>
-      <w:r>
-        <w:instrText xml:space="preserve"> SEQ Table \* ARABIC </w:instrText>
-      </w:r>
-      <w:r>
-        <w:fldChar w:fldCharType="separate"/>
-      </w:r>
-      <w:r>
-        <w:rPr>
-          <w:noProof/>
-        </w:rPr>
-        <w:t>1</w:t>
-      </w:r>
-      <w:r>
-        <w:rPr>
-          <w:noProof/>
-        </w:rPr>
-        <w:fldChar w:fldCharType="end"/>
-      </w:r>
-      <w:proofErr w:type="gramStart"/>
+      <w:fldSimple w:instr=" SEQ Table \* ARABIC ">
+        <w:r>
+          <w:rPr>
+            <w:noProof/>
+          </w:rPr>
+          <w:t>1</w:t>
+        </w:r>
+      </w:fldSimple>
       <w:r>
         <w:t>: Overview of tools accessible through the PARMA toolkit.</w:t>
       </w:r>
-      <w:proofErr w:type="gramEnd"/>
     </w:p>
     <w:tbl>
       <w:tblPr>
@@ -200,15 +180,7 @@
               <w:pStyle w:val="NoSpacing"/>
             </w:pPr>
             <w:r>
-              <w:t xml:space="preserve">Utilizes the PARMA algorithm to map a given sequencing read dataset against a reference sequence; optionally combines mapping against genomic and </w:t>
-            </w:r>
-            <w:proofErr w:type="spellStart"/>
-            <w:r>
-              <w:t>transcriptomic</w:t>
-            </w:r>
-            <w:proofErr w:type="spellEnd"/>
-            <w:r>
-              <w:t xml:space="preserve"> sequences</w:t>
+              <w:t>Utilizes the PARMA algorithm to map a given sequencing read dataset against a reference sequence; optionally combines mapping against genomic and transcriptomic sequences</w:t>
             </w:r>
           </w:p>
         </w:tc>
@@ -236,23 +208,7 @@
               <w:pStyle w:val="NoSpacing"/>
             </w:pPr>
             <w:r>
-              <w:t xml:space="preserve">Combines the results of genomic and </w:t>
-            </w:r>
-            <w:proofErr w:type="spellStart"/>
-            <w:r>
-              <w:t>transcriptomic</w:t>
-            </w:r>
-            <w:proofErr w:type="spellEnd"/>
-            <w:r>
-              <w:t xml:space="preserve"> read alignments; recalculates genomic mapping positions for </w:t>
-            </w:r>
-            <w:proofErr w:type="spellStart"/>
-            <w:r>
-              <w:t>transcriptomic</w:t>
-            </w:r>
-            <w:proofErr w:type="spellEnd"/>
-            <w:r>
-              <w:t xml:space="preserve"> hits</w:t>
+              <w:t>Combines the results of genomic and transcriptomic read alignments; recalculates genomic mapping positions for transcriptomic hits</w:t>
             </w:r>
           </w:p>
         </w:tc>
@@ -280,15 +236,7 @@
               <w:pStyle w:val="NoSpacing"/>
             </w:pPr>
             <w:r>
-              <w:t xml:space="preserve">Calculates the error profile (mismatches and </w:t>
-            </w:r>
-            <w:proofErr w:type="spellStart"/>
-            <w:r>
-              <w:t>indels</w:t>
-            </w:r>
-            <w:proofErr w:type="spellEnd"/>
-            <w:r>
-              <w:t>) for an aligned read dataset compared to the reference sequence</w:t>
+              <w:t>Calculates the error profile (mismatches and indels) for an aligned read dataset compared to the reference sequence</w:t>
             </w:r>
           </w:p>
         </w:tc>
@@ -302,11 +250,9 @@
             <w:pPr>
               <w:pStyle w:val="NoSpacing"/>
             </w:pPr>
-            <w:proofErr w:type="spellStart"/>
             <w:r>
               <w:t>clust</w:t>
             </w:r>
-            <w:proofErr w:type="spellEnd"/>
           </w:p>
         </w:tc>
         <w:tc>
@@ -442,21 +388,7 @@
         <w:pStyle w:val="NoSpacing"/>
       </w:pPr>
       <w:r>
-        <w:t>The PARMA toolkit can be downloaded as a pre-compiled jar (java executable) including all dependent libraries (except CPAN Math::Random</w:t>
-      </w:r>
-      <w:r>
-        <w:t xml:space="preserve"> and </w:t>
-      </w:r>
-      <w:proofErr w:type="spellStart"/>
-      <w:r>
-        <w:t>samtools</w:t>
-      </w:r>
-      <w:proofErr w:type="spellEnd"/>
-      <w:r>
-        <w:t>, see below</w:t>
-      </w:r>
-      <w:r>
-        <w:t>).</w:t>
+        <w:t>The PARMA toolkit can be downloaded as a pre-compiled jar (java executable) including all dependent libraries (except CPAN Math::Random and samtools, see below).</w:t>
       </w:r>
     </w:p>
     <w:p>
@@ -516,21 +448,11 @@
                                 <w:rFonts w:ascii="Cambria Math" w:hAnsi="Cambria Math"/>
                               </w:rPr>
                             </w:pPr>
-                            <w:proofErr w:type="spellStart"/>
-                            <w:proofErr w:type="gramStart"/>
-                            <w:r>
-                              <w:rPr>
-                                <w:rFonts w:ascii="Cambria Math" w:hAnsi="Cambria Math"/>
-                              </w:rPr>
-                              <w:t>git</w:t>
-                            </w:r>
-                            <w:proofErr w:type="spellEnd"/>
-                            <w:proofErr w:type="gramEnd"/>
-                            <w:r>
-                              <w:rPr>
-                                <w:rFonts w:ascii="Cambria Math" w:hAnsi="Cambria Math"/>
-                              </w:rPr>
-                              <w:t xml:space="preserve"> clone https://github.com/akloetgen/PARMA_tk.git</w:t>
+                            <w:r>
+                              <w:rPr>
+                                <w:rFonts w:ascii="Cambria Math" w:hAnsi="Cambria Math"/>
+                              </w:rPr>
+                              <w:t>git clone https://github.com/akloetgen/PARMA_tk.git</w:t>
                             </w:r>
                           </w:p>
                           <w:p>
@@ -660,7 +582,34 @@
         <w:t xml:space="preserve">For optimal use of the PARMA toolkit, </w:t>
       </w:r>
       <w:r>
-        <w:t>Java 7, t</w:t>
+        <w:t>the following things are required:</w:t>
+      </w:r>
+    </w:p>
+    <w:p>
+      <w:pPr>
+        <w:pStyle w:val="NoSpacing"/>
+        <w:numPr>
+          <w:ilvl w:val="0"/>
+          <w:numId w:val="2"/>
+        </w:numPr>
+      </w:pPr>
+      <w:r>
+        <w:t>Java</w:t>
+      </w:r>
+      <w:r>
+        <w:t xml:space="preserve"> (6, 7 or 8 should all work)</w:t>
+      </w:r>
+    </w:p>
+    <w:p>
+      <w:pPr>
+        <w:pStyle w:val="NoSpacing"/>
+        <w:numPr>
+          <w:ilvl w:val="0"/>
+          <w:numId w:val="2"/>
+        </w:numPr>
+      </w:pPr>
+      <w:r>
+        <w:t>t</w:t>
       </w:r>
       <w:r>
         <w:t>he PARMA algorithm</w:t>
@@ -676,34 +625,26 @@
           <w:rPr>
             <w:rStyle w:val="Hyperlink"/>
           </w:rPr>
-          <w:t>https://github.com/akloetgen/</w:t>
-        </w:r>
-        <w:r>
-          <w:rPr>
-            <w:rStyle w:val="Hyperlink"/>
-          </w:rPr>
-          <w:t>P</w:t>
-        </w:r>
-        <w:r>
-          <w:rPr>
-            <w:rStyle w:val="Hyperlink"/>
-          </w:rPr>
-          <w:t>ARMA</w:t>
+          <w:t>https://github.com/akloetgen/PARMA</w:t>
         </w:r>
       </w:hyperlink>
       <w:r>
         <w:t>)</w:t>
       </w:r>
-      <w:r>
-        <w:t xml:space="preserve">, embedded in the open source aligner BWA, </w:t>
-      </w:r>
-      <w:proofErr w:type="spellStart"/>
-      <w:r>
-        <w:t>samtools</w:t>
-      </w:r>
-      <w:proofErr w:type="spellEnd"/>
-      <w:r>
-        <w:t xml:space="preserve"> (</w:t>
+    </w:p>
+    <w:p>
+      <w:pPr>
+        <w:pStyle w:val="NoSpacing"/>
+        <w:numPr>
+          <w:ilvl w:val="0"/>
+          <w:numId w:val="2"/>
+        </w:numPr>
+      </w:pPr>
+      <w:r>
+        <w:t>s</w:t>
+      </w:r>
+      <w:r>
+        <w:t>amtools (</w:t>
       </w:r>
       <w:hyperlink r:id="rId8" w:history="1">
         <w:r>
@@ -717,8 +658,17 @@
         <w:t>)</w:t>
       </w:r>
       <w:r>
-        <w:t xml:space="preserve"> and the </w:t>
-      </w:r>
+        <w:t xml:space="preserve"> </w:t>
+      </w:r>
+    </w:p>
+    <w:p>
+      <w:pPr>
+        <w:pStyle w:val="NoSpacing"/>
+        <w:numPr>
+          <w:ilvl w:val="0"/>
+          <w:numId w:val="2"/>
+        </w:numPr>
+      </w:pPr>
       <w:r>
         <w:t>Perl CPAN Math::Random package (</w:t>
       </w:r>
@@ -739,38 +689,8 @@
         <w:pStyle w:val="NoSpacing"/>
       </w:pPr>
       <w:r>
-        <w:t xml:space="preserve"> </w:t>
-      </w:r>
-      <w:proofErr w:type="gramStart"/>
-      <w:r>
-        <w:t>are</w:t>
-      </w:r>
-      <w:proofErr w:type="gramEnd"/>
-      <w:r>
-        <w:t xml:space="preserve"> </w:t>
-      </w:r>
-      <w:r>
-        <w:t>required</w:t>
-      </w:r>
-      <w:r>
-        <w:t xml:space="preserve">. </w:t>
-      </w:r>
-    </w:p>
-    <w:p>
-      <w:pPr>
-        <w:pStyle w:val="NoSpacing"/>
-      </w:pPr>
-      <w:r>
         <w:lastRenderedPageBreak/>
-        <w:t xml:space="preserve">The PARMA algorithm should be included in the PATH </w:t>
-      </w:r>
-      <w:proofErr w:type="gramStart"/>
-      <w:r>
-        <w:t>environment,</w:t>
-      </w:r>
-      <w:proofErr w:type="gramEnd"/>
-      <w:r>
-        <w:t xml:space="preserve"> otherwise the PARMA toolkit is not able to </w:t>
+        <w:t xml:space="preserve">The PARMA algorithm should be included in the PATH environment, otherwise the PARMA toolkit is not able to </w:t>
       </w:r>
       <w:r>
         <w:t>access</w:t>
@@ -846,19 +766,11 @@
                                 <w:i/>
                               </w:rPr>
                             </w:pPr>
-                            <w:proofErr w:type="gramStart"/>
-                            <w:r>
-                              <w:rPr>
-                                <w:rFonts w:ascii="Cambria Math" w:hAnsi="Cambria Math"/>
-                              </w:rPr>
-                              <w:t>java</w:t>
-                            </w:r>
-                            <w:proofErr w:type="gramEnd"/>
-                            <w:r>
-                              <w:rPr>
-                                <w:rFonts w:ascii="Cambria Math" w:hAnsi="Cambria Math"/>
-                              </w:rPr>
-                              <w:t xml:space="preserve"> -jar parma.jar setup </w:t>
+                            <w:r>
+                              <w:rPr>
+                                <w:rFonts w:ascii="Cambria Math" w:hAnsi="Cambria Math"/>
+                              </w:rPr>
+                              <w:t xml:space="preserve">java -jar parma.jar setup </w:t>
                             </w:r>
                             <w:r>
                               <w:rPr>
@@ -866,37 +778,19 @@
                               </w:rPr>
                               <w:t>--</w:t>
                             </w:r>
-                            <w:proofErr w:type="spellStart"/>
                             <w:r>
                               <w:rPr>
                                 <w:rFonts w:ascii="Cambria Math" w:hAnsi="Cambria Math"/>
                               </w:rPr>
                               <w:t>parma</w:t>
                             </w:r>
-                            <w:proofErr w:type="spellEnd"/>
                             <w:r>
                               <w:rPr>
                                 <w:rFonts w:ascii="Cambria Math" w:hAnsi="Cambria Math"/>
                                 <w:i/>
                               </w:rPr>
-                              <w:t xml:space="preserve"> </w:t>
-                            </w:r>
-                            <w:proofErr w:type="spellStart"/>
-                            <w:r>
-                              <w:rPr>
-                                <w:rFonts w:ascii="Cambria Math" w:hAnsi="Cambria Math"/>
-                                <w:i/>
-                              </w:rPr>
-                              <w:t>my</w:t>
-                            </w:r>
-                            <w:r>
-                              <w:rPr>
-                                <w:rFonts w:ascii="Cambria Math" w:hAnsi="Cambria Math"/>
-                                <w:i/>
-                              </w:rPr>
-                              <w:t>PATH_TO_PARMA</w:t>
-                            </w:r>
-                            <w:proofErr w:type="spellEnd"/>
+                              <w:t xml:space="preserve"> myPATH_TO_PARMA</w:t>
+                            </w:r>
                           </w:p>
                         </w:txbxContent>
                       </wps:txbx>
@@ -1062,44 +956,19 @@
                                 <w:i/>
                               </w:rPr>
                             </w:pPr>
-                            <w:proofErr w:type="gramStart"/>
-                            <w:r>
-                              <w:rPr>
-                                <w:rFonts w:ascii="Cambria Math" w:hAnsi="Cambria Math"/>
-                              </w:rPr>
-                              <w:t>java</w:t>
-                            </w:r>
-                            <w:proofErr w:type="gramEnd"/>
-                            <w:r>
-                              <w:rPr>
-                                <w:rFonts w:ascii="Cambria Math" w:hAnsi="Cambria Math"/>
-                              </w:rPr>
-                              <w:t xml:space="preserve"> -jar parma.jar setup --</w:t>
-                            </w:r>
-                            <w:proofErr w:type="spellStart"/>
-                            <w:r>
-                              <w:rPr>
-                                <w:rFonts w:ascii="Cambria Math" w:hAnsi="Cambria Math"/>
-                              </w:rPr>
-                              <w:t>bwa</w:t>
-                            </w:r>
-                            <w:proofErr w:type="spellEnd"/>
+                            <w:r>
+                              <w:rPr>
+                                <w:rFonts w:ascii="Cambria Math" w:hAnsi="Cambria Math"/>
+                              </w:rPr>
+                              <w:t>java -jar parma.jar setup --bwa</w:t>
+                            </w:r>
                             <w:r>
                               <w:rPr>
                                 <w:rFonts w:ascii="Cambria Math" w:hAnsi="Cambria Math"/>
                                 <w:i/>
                               </w:rPr>
-                              <w:t xml:space="preserve"> </w:t>
-                            </w:r>
-                            <w:proofErr w:type="spellStart"/>
-                            <w:r>
-                              <w:rPr>
-                                <w:rFonts w:ascii="Cambria Math" w:hAnsi="Cambria Math"/>
-                                <w:i/>
-                              </w:rPr>
-                              <w:t>myPATH_TO_PARMA</w:t>
-                            </w:r>
-                            <w:proofErr w:type="spellEnd"/>
+                              <w:t xml:space="preserve"> myPATH_TO_PARMA</w:t>
+                            </w:r>
                           </w:p>
                         </w:txbxContent>
                       </wps:txbx>
@@ -1182,10 +1051,7 @@
         <w:pStyle w:val="NoSpacing"/>
       </w:pPr>
       <w:r>
-        <w:t>Alternatively, the source cod</w:t>
-      </w:r>
-      <w:r>
-        <w:t>e</w:t>
+        <w:t>Alternatively, the source code</w:t>
       </w:r>
       <w:r>
         <w:t xml:space="preserve"> of the PARMA toolkit</w:t>
@@ -1413,19 +1279,11 @@
                                 <w:rFonts w:ascii="Cambria Math" w:hAnsi="Cambria Math"/>
                               </w:rPr>
                             </w:pPr>
-                            <w:proofErr w:type="gramStart"/>
-                            <w:r>
-                              <w:rPr>
-                                <w:rFonts w:ascii="Cambria Math" w:hAnsi="Cambria Math"/>
-                              </w:rPr>
-                              <w:t>java</w:t>
-                            </w:r>
-                            <w:proofErr w:type="gramEnd"/>
-                            <w:r>
-                              <w:rPr>
-                                <w:rFonts w:ascii="Cambria Math" w:hAnsi="Cambria Math"/>
-                              </w:rPr>
-                              <w:t xml:space="preserve"> -jar parma.jar </w:t>
+                            <w:r>
+                              <w:rPr>
+                                <w:rFonts w:ascii="Cambria Math" w:hAnsi="Cambria Math"/>
+                              </w:rPr>
+                              <w:t xml:space="preserve">java -jar parma.jar </w:t>
                             </w:r>
                             <w:r>
                               <w:rPr>
@@ -1504,11 +1362,9 @@
       <w:pPr>
         <w:pStyle w:val="NoSpacing"/>
       </w:pPr>
-      <w:proofErr w:type="gramStart"/>
       <w:r>
         <w:t>where</w:t>
       </w:r>
-      <w:proofErr w:type="gramEnd"/>
       <w:r>
         <w:t xml:space="preserve"> </w:t>
       </w:r>
@@ -1594,19 +1450,11 @@
                                 <w:rFonts w:ascii="Cambria Math" w:hAnsi="Cambria Math"/>
                               </w:rPr>
                             </w:pPr>
-                            <w:proofErr w:type="gramStart"/>
-                            <w:r>
-                              <w:rPr>
-                                <w:rFonts w:ascii="Cambria Math" w:hAnsi="Cambria Math"/>
-                              </w:rPr>
-                              <w:t>java</w:t>
-                            </w:r>
-                            <w:proofErr w:type="gramEnd"/>
-                            <w:r>
-                              <w:rPr>
-                                <w:rFonts w:ascii="Cambria Math" w:hAnsi="Cambria Math"/>
-                              </w:rPr>
-                              <w:t xml:space="preserve"> –jar parma.jar map</w:t>
+                            <w:r>
+                              <w:rPr>
+                                <w:rFonts w:ascii="Cambria Math" w:hAnsi="Cambria Math"/>
+                              </w:rPr>
+                              <w:t>java –jar parma.jar map</w:t>
                             </w:r>
                           </w:p>
                         </w:txbxContent>
@@ -1659,13 +1507,8 @@
       <w:pPr>
         <w:pStyle w:val="NoSpacing"/>
       </w:pPr>
-      <w:proofErr w:type="gramStart"/>
-      <w:r>
-        <w:t>which</w:t>
-      </w:r>
-      <w:proofErr w:type="gramEnd"/>
-      <w:r>
-        <w:t xml:space="preserve"> will print the instructions for the mapping tool.</w:t>
+      <w:r>
+        <w:t>which will print the instructions for the mapping tool.</w:t>
       </w:r>
     </w:p>
     <w:p>
@@ -1692,16 +1535,9 @@
       <w:r>
         <w:t>examples_remove_temp.sh) which applies every tool to those example files. This will also help to understand the file formats necessary for the individual tools.</w:t>
       </w:r>
-    </w:p>
-    <w:p>
-      <w:pPr>
-        <w:pStyle w:val="NoSpacing"/>
-      </w:pPr>
-    </w:p>
-    <w:p>
-      <w:pPr>
-        <w:pStyle w:val="NoSpacing"/>
-      </w:pPr>
+      <w:r>
+        <w:t xml:space="preserve"> Please note, that the example files are too small to represent real results, but it gives a rough overview about the tools and their usage.</w:t>
+      </w:r>
     </w:p>
     <w:p>
       <w:pPr>
@@ -1739,8 +1575,6 @@
         <w:lastRenderedPageBreak/>
         <w:t>Workflow for mapping</w:t>
       </w:r>
-      <w:bookmarkStart w:id="0" w:name="_GoBack"/>
-      <w:bookmarkEnd w:id="0"/>
     </w:p>
     <w:p>
       <w:pPr>
@@ -1756,15 +1590,7 @@
         <w:t xml:space="preserve">index </w:t>
       </w:r>
       <w:r>
-        <w:t xml:space="preserve">and a </w:t>
-      </w:r>
-      <w:proofErr w:type="spellStart"/>
-      <w:r>
-        <w:t>fasta</w:t>
-      </w:r>
-      <w:proofErr w:type="spellEnd"/>
-      <w:r>
-        <w:t xml:space="preserve">-index </w:t>
+        <w:t xml:space="preserve">and a fasta-index </w:t>
       </w:r>
       <w:r>
         <w:t xml:space="preserve">for </w:t>
@@ -1782,15 +1608,7 @@
         <w:t xml:space="preserve"> to be created using the index function of the BWA algorithm </w:t>
       </w:r>
       <w:r>
-        <w:t xml:space="preserve">and </w:t>
-      </w:r>
-      <w:proofErr w:type="spellStart"/>
-      <w:r>
-        <w:t>samtools</w:t>
-      </w:r>
-      <w:proofErr w:type="spellEnd"/>
-      <w:r>
-        <w:t xml:space="preserve"> </w:t>
+        <w:t xml:space="preserve">and samtools </w:t>
       </w:r>
       <w:r>
         <w:t>as follows:</w:t>
@@ -1854,21 +1672,11 @@
                                 <w:i/>
                               </w:rPr>
                             </w:pPr>
-                            <w:proofErr w:type="spellStart"/>
-                            <w:proofErr w:type="gramStart"/>
-                            <w:r>
-                              <w:rPr>
-                                <w:rFonts w:ascii="Cambria Math" w:hAnsi="Cambria Math"/>
-                              </w:rPr>
-                              <w:t>bwa</w:t>
-                            </w:r>
-                            <w:proofErr w:type="spellEnd"/>
-                            <w:proofErr w:type="gramEnd"/>
-                            <w:r>
-                              <w:rPr>
-                                <w:rFonts w:ascii="Cambria Math" w:hAnsi="Cambria Math"/>
-                              </w:rPr>
-                              <w:t xml:space="preserve"> index </w:t>
+                            <w:r>
+                              <w:rPr>
+                                <w:rFonts w:ascii="Cambria Math" w:hAnsi="Cambria Math"/>
+                              </w:rPr>
+                              <w:t xml:space="preserve">bwa index </w:t>
                             </w:r>
                             <w:r>
                               <w:rPr>
@@ -1885,35 +1693,17 @@
                                 <w:i/>
                               </w:rPr>
                             </w:pPr>
-                            <w:proofErr w:type="spellStart"/>
-                            <w:proofErr w:type="gramStart"/>
                             <w:r>
                               <w:rPr>
                                 <w:rFonts w:ascii="Cambria Math" w:hAnsi="Cambria Math"/>
                               </w:rPr>
                               <w:t>samtools</w:t>
                             </w:r>
-                            <w:proofErr w:type="spellEnd"/>
-                            <w:proofErr w:type="gramEnd"/>
-                            <w:r>
-                              <w:rPr>
-                                <w:rFonts w:ascii="Cambria Math" w:hAnsi="Cambria Math"/>
-                              </w:rPr>
-                              <w:t xml:space="preserve"> </w:t>
-                            </w:r>
-                            <w:proofErr w:type="spellStart"/>
-                            <w:r>
-                              <w:rPr>
-                                <w:rFonts w:ascii="Cambria Math" w:hAnsi="Cambria Math"/>
-                              </w:rPr>
-                              <w:t>faidx</w:t>
-                            </w:r>
-                            <w:proofErr w:type="spellEnd"/>
-                            <w:r>
-                              <w:rPr>
-                                <w:rFonts w:ascii="Cambria Math" w:hAnsi="Cambria Math"/>
-                              </w:rPr>
-                              <w:t xml:space="preserve"> </w:t>
+                            <w:r>
+                              <w:rPr>
+                                <w:rFonts w:ascii="Cambria Math" w:hAnsi="Cambria Math"/>
+                              </w:rPr>
+                              <w:t xml:space="preserve"> faidx </w:t>
                             </w:r>
                             <w:r>
                               <w:rPr>
@@ -2089,19 +1879,11 @@
                                 <w:rFonts w:ascii="Cambria Math" w:hAnsi="Cambria Math"/>
                               </w:rPr>
                             </w:pPr>
-                            <w:proofErr w:type="gramStart"/>
-                            <w:r>
-                              <w:rPr>
-                                <w:rFonts w:ascii="Cambria Math" w:hAnsi="Cambria Math"/>
-                              </w:rPr>
-                              <w:t>java</w:t>
-                            </w:r>
-                            <w:proofErr w:type="gramEnd"/>
-                            <w:r>
-                              <w:rPr>
-                                <w:rFonts w:ascii="Cambria Math" w:hAnsi="Cambria Math"/>
-                              </w:rPr>
-                              <w:t xml:space="preserve"> -jar parma.jar map -q </w:t>
+                            <w:r>
+                              <w:rPr>
+                                <w:rFonts w:ascii="Cambria Math" w:hAnsi="Cambria Math"/>
+                              </w:rPr>
+                              <w:t xml:space="preserve">java -jar parma.jar map -q </w:t>
                             </w:r>
                             <w:r>
                               <w:rPr>
@@ -2330,19 +2112,11 @@
                                 <w:rFonts w:ascii="Cambria Math" w:hAnsi="Cambria Math"/>
                               </w:rPr>
                             </w:pPr>
-                            <w:proofErr w:type="gramStart"/>
-                            <w:r>
-                              <w:rPr>
-                                <w:rFonts w:ascii="Cambria Math" w:hAnsi="Cambria Math"/>
-                              </w:rPr>
-                              <w:t>java</w:t>
-                            </w:r>
-                            <w:proofErr w:type="gramEnd"/>
-                            <w:r>
-                              <w:rPr>
-                                <w:rFonts w:ascii="Cambria Math" w:hAnsi="Cambria Math"/>
-                              </w:rPr>
-                              <w:t xml:space="preserve"> -jar parma.jar map -q </w:t>
+                            <w:r>
+                              <w:rPr>
+                                <w:rFonts w:ascii="Cambria Math" w:hAnsi="Cambria Math"/>
+                              </w:rPr>
+                              <w:t xml:space="preserve">java -jar parma.jar map -q </w:t>
                             </w:r>
                             <w:r>
                               <w:rPr>
@@ -2525,13 +2299,8 @@
       <w:pPr>
         <w:pStyle w:val="NoSpacing"/>
       </w:pPr>
-      <w:proofErr w:type="gramStart"/>
-      <w:r>
-        <w:t>where</w:t>
-      </w:r>
-      <w:proofErr w:type="gramEnd"/>
-      <w:r>
-        <w:t xml:space="preserve"> </w:t>
+      <w:r>
+        <w:t xml:space="preserve">where </w:t>
       </w:r>
       <w:r>
         <w:rPr>
@@ -2540,34 +2309,10 @@
         <w:t>TRANSCRIPT_REFERENCE</w:t>
       </w:r>
       <w:r>
-        <w:t xml:space="preserve"> is a multiple </w:t>
-      </w:r>
-      <w:proofErr w:type="spellStart"/>
-      <w:r>
-        <w:t>fasta</w:t>
-      </w:r>
-      <w:proofErr w:type="spellEnd"/>
-      <w:r>
-        <w:t xml:space="preserve"> file containing sequences of known transcripts for a given organism. For this multiple </w:t>
-      </w:r>
-      <w:proofErr w:type="spellStart"/>
-      <w:r>
-        <w:t>fasta</w:t>
-      </w:r>
-      <w:proofErr w:type="spellEnd"/>
-      <w:r>
-        <w:t xml:space="preserve"> file, a BWT-index has to be created in a first step, too.</w:t>
-      </w:r>
-      <w:r>
-        <w:t xml:space="preserve"> It is important that the </w:t>
-      </w:r>
-      <w:proofErr w:type="spellStart"/>
-      <w:r>
-        <w:t>fasta</w:t>
-      </w:r>
-      <w:proofErr w:type="spellEnd"/>
-      <w:r>
-        <w:t xml:space="preserve"> header of the </w:t>
+        <w:t xml:space="preserve"> is a multiple fasta file containing sequences of known transcripts for a given organism. For this multiple fasta file, a BWT-index has to be created in a first step, too.</w:t>
+      </w:r>
+      <w:r>
+        <w:t xml:space="preserve"> It is important that the fasta header of the </w:t>
       </w:r>
       <w:r>
         <w:rPr>
@@ -2576,23 +2321,7 @@
         <w:t>TRANSCRIPT_REFERENCE</w:t>
       </w:r>
       <w:r>
-        <w:t xml:space="preserve"> looks as follows (which could be downloaded e.g. from </w:t>
-      </w:r>
-      <w:proofErr w:type="spellStart"/>
-      <w:r>
-        <w:t>Ensembl</w:t>
-      </w:r>
-      <w:proofErr w:type="spellEnd"/>
-      <w:r>
-        <w:t xml:space="preserve"> </w:t>
-      </w:r>
-      <w:proofErr w:type="spellStart"/>
-      <w:r>
-        <w:t>BioMart</w:t>
-      </w:r>
-      <w:proofErr w:type="spellEnd"/>
-      <w:r>
-        <w:t>):</w:t>
+        <w:t xml:space="preserve"> looks as follows (which could be downloaded e.g. from Ensembl BioMart):</w:t>
       </w:r>
     </w:p>
     <w:p>
@@ -2662,21 +2391,7 @@
                               <w:rPr>
                                 <w:rFonts w:ascii="Cambria Math" w:hAnsi="Cambria Math"/>
                               </w:rPr>
-                              <w:t>Gene_ID|Transcript_ID|Chr|Exon_start_site1</w:t>
-                            </w:r>
-                            <w:proofErr w:type="gramStart"/>
-                            <w:r>
-                              <w:rPr>
-                                <w:rFonts w:ascii="Cambria Math" w:hAnsi="Cambria Math"/>
-                              </w:rPr>
-                              <w:t>;Exon</w:t>
-                            </w:r>
-                            <w:proofErr w:type="gramEnd"/>
-                            <w:r>
-                              <w:rPr>
-                                <w:rFonts w:ascii="Cambria Math" w:hAnsi="Cambria Math"/>
-                              </w:rPr>
-                              <w:t>_start_site2;…</w:t>
+                              <w:t>Gene_ID|Transcript_ID|Chr|Exon_start_site1;Exon_start_site2;…</w:t>
                             </w:r>
                             <w:r>
                               <w:rPr>
@@ -2801,18 +2516,10 @@
         <w:t xml:space="preserve"> combination of</w:t>
       </w:r>
       <w:r>
-        <w:t xml:space="preserve"> results of a genomic reference mapping and the results of a </w:t>
-      </w:r>
-      <w:proofErr w:type="spellStart"/>
-      <w:r>
-        <w:t>transcriptomic</w:t>
-      </w:r>
-      <w:proofErr w:type="spellEnd"/>
-      <w:r>
-        <w:t xml:space="preserve"> reference mapping in the PARMA toolkit</w:t>
-      </w:r>
-      <w:r>
-        <w:t xml:space="preserve"> is possible using the combine tool</w:t>
+        <w:t xml:space="preserve"> results of a genomic reference mapping and the results of a transcriptomic reference mapping </w:t>
+      </w:r>
+      <w:r>
+        <w:t>is possible using the combine tool</w:t>
       </w:r>
       <w:r>
         <w:t>. Therefore, the two alignment files must be stored in a BAM-format and are used as input for the tool, as follows:</w:t>
@@ -2875,19 +2582,11 @@
                                 <w:rFonts w:ascii="Cambria Math" w:hAnsi="Cambria Math"/>
                               </w:rPr>
                             </w:pPr>
-                            <w:proofErr w:type="gramStart"/>
-                            <w:r>
-                              <w:rPr>
-                                <w:rFonts w:ascii="Cambria Math" w:hAnsi="Cambria Math"/>
-                              </w:rPr>
-                              <w:t>java</w:t>
-                            </w:r>
-                            <w:proofErr w:type="gramEnd"/>
-                            <w:r>
-                              <w:rPr>
-                                <w:rFonts w:ascii="Cambria Math" w:hAnsi="Cambria Math"/>
-                              </w:rPr>
-                              <w:t xml:space="preserve"> -jar parma.jar comb </w:t>
+                            <w:r>
+                              <w:rPr>
+                                <w:rFonts w:ascii="Cambria Math" w:hAnsi="Cambria Math"/>
+                              </w:rPr>
+                              <w:t xml:space="preserve">java -jar parma.jar comb </w:t>
                             </w:r>
                             <w:r>
                               <w:rPr>
@@ -2982,15 +2681,7 @@
         <w:t>specific</w:t>
       </w:r>
       <w:r>
-        <w:t xml:space="preserve"> format for the </w:t>
-      </w:r>
-      <w:proofErr w:type="spellStart"/>
-      <w:r>
-        <w:t>fasta</w:t>
-      </w:r>
-      <w:proofErr w:type="spellEnd"/>
-      <w:r>
-        <w:t>-head</w:t>
+        <w:t xml:space="preserve"> format for the fasta-head</w:t>
       </w:r>
       <w:r>
         <w:t>er for each transcript sequence</w:t>
@@ -3115,19 +2806,11 @@
                                 <w:i/>
                               </w:rPr>
                             </w:pPr>
-                            <w:proofErr w:type="gramStart"/>
-                            <w:r>
-                              <w:rPr>
-                                <w:rFonts w:ascii="Cambria Math" w:hAnsi="Cambria Math"/>
-                              </w:rPr>
-                              <w:t>java</w:t>
-                            </w:r>
-                            <w:proofErr w:type="gramEnd"/>
-                            <w:r>
-                              <w:rPr>
-                                <w:rFonts w:ascii="Cambria Math" w:hAnsi="Cambria Math"/>
-                              </w:rPr>
-                              <w:t xml:space="preserve"> -jar parma.jar error </w:t>
+                            <w:r>
+                              <w:rPr>
+                                <w:rFonts w:ascii="Cambria Math" w:hAnsi="Cambria Math"/>
+                              </w:rPr>
+                              <w:t xml:space="preserve">java -jar parma.jar error </w:t>
                             </w:r>
                             <w:r>
                               <w:rPr>
@@ -3222,23 +2905,7 @@
         <w:pStyle w:val="NoSpacing"/>
       </w:pPr>
       <w:r>
-        <w:t xml:space="preserve">A first </w:t>
-      </w:r>
-      <w:proofErr w:type="spellStart"/>
-      <w:r>
-        <w:t>postprocessing</w:t>
-      </w:r>
-      <w:proofErr w:type="spellEnd"/>
-      <w:r>
-        <w:t xml:space="preserve"> analysis for (PAR-</w:t>
-      </w:r>
-      <w:proofErr w:type="gramStart"/>
-      <w:r>
-        <w:t>)CLIP</w:t>
-      </w:r>
-      <w:proofErr w:type="gramEnd"/>
-      <w:r>
-        <w:t xml:space="preserve"> data is the pile-up of aligned reads into clusters representing the RBP-bound regions in the genome. This can be done using the clustering tool which also excludes T-C conversion sites that are annotated as SNP loci in an appropriate SNP database. The additional parameter </w:t>
+        <w:t xml:space="preserve">A first postprocessing analysis for (PAR-)CLIP data is the pile-up of aligned reads into clusters representing the RBP-bound regions in the genome. This can be done using the clustering tool which also excludes T-C conversion sites that are annotated as SNP loci in an appropriate SNP database. The additional parameter </w:t>
       </w:r>
       <w:r>
         <w:rPr>
@@ -3257,6 +2924,9 @@
       </w:r>
       <w:r>
         <w:t xml:space="preserve"> sequencing reads.</w:t>
+      </w:r>
+      <w:r>
+        <w:t xml:space="preserve"> (An example is not yet available…)</w:t>
       </w:r>
     </w:p>
     <w:p>
@@ -3317,33 +2987,11 @@
                                 <w:i/>
                               </w:rPr>
                             </w:pPr>
-                            <w:proofErr w:type="gramStart"/>
-                            <w:r>
-                              <w:rPr>
-                                <w:rFonts w:ascii="Cambria Math" w:hAnsi="Cambria Math"/>
-                              </w:rPr>
-                              <w:t>java</w:t>
-                            </w:r>
-                            <w:proofErr w:type="gramEnd"/>
-                            <w:r>
-                              <w:rPr>
-                                <w:rFonts w:ascii="Cambria Math" w:hAnsi="Cambria Math"/>
-                              </w:rPr>
-                              <w:t xml:space="preserve"> -jar parma.jar </w:t>
-                            </w:r>
-                            <w:proofErr w:type="spellStart"/>
-                            <w:r>
-                              <w:rPr>
-                                <w:rFonts w:ascii="Cambria Math" w:hAnsi="Cambria Math"/>
-                              </w:rPr>
-                              <w:t>clust</w:t>
-                            </w:r>
-                            <w:proofErr w:type="spellEnd"/>
-                            <w:r>
-                              <w:rPr>
-                                <w:rFonts w:ascii="Cambria Math" w:hAnsi="Cambria Math"/>
-                              </w:rPr>
-                              <w:t xml:space="preserve"> </w:t>
+                            <w:r>
+                              <w:rPr>
+                                <w:rFonts w:ascii="Cambria Math" w:hAnsi="Cambria Math"/>
+                              </w:rPr>
+                              <w:t xml:space="preserve">java -jar parma.jar clust </w:t>
                             </w:r>
                             <w:r>
                               <w:rPr>
@@ -3462,7 +3110,6 @@
       <w:r>
         <w:t xml:space="preserve">As common sequencing read simulators are not applicable to simulate realistic PAR-CLIP reads, we provide a PAR-CLIP read simulator based on PAR-CLIP read specific properties. The results are saved to </w:t>
       </w:r>
-      <w:proofErr w:type="spellStart"/>
       <w:r>
         <w:rPr>
           <w:i/>
@@ -3470,27 +3117,7 @@
         <w:t>OUTPUT_PREFIX</w:t>
       </w:r>
       <w:r>
-        <w:t>.fastq</w:t>
-      </w:r>
-      <w:proofErr w:type="spellEnd"/>
-      <w:r>
-        <w:t xml:space="preserve"> in the common </w:t>
-      </w:r>
-      <w:proofErr w:type="spellStart"/>
-      <w:r>
-        <w:t>fastq</w:t>
-      </w:r>
-      <w:proofErr w:type="spellEnd"/>
-      <w:r>
-        <w:t>-format. To achieve sequencing reads for which the genomic positions can be tracked, the header line of the transcript-</w:t>
-      </w:r>
-      <w:proofErr w:type="spellStart"/>
-      <w:r>
-        <w:t>fasta</w:t>
-      </w:r>
-      <w:proofErr w:type="spellEnd"/>
-      <w:r>
-        <w:t xml:space="preserve"> file should have the following format:</w:t>
+        <w:t>.fastq in the common fastq-format. To achieve sequencing reads for which the genomic positions can be tracked, the header line of the transcript-fasta file should have the following format:</w:t>
       </w:r>
     </w:p>
     <w:p>
@@ -3605,19 +3232,11 @@
                                 <w:i/>
                               </w:rPr>
                             </w:pPr>
-                            <w:proofErr w:type="gramStart"/>
-                            <w:r>
-                              <w:rPr>
-                                <w:rFonts w:ascii="Cambria Math" w:hAnsi="Cambria Math"/>
-                              </w:rPr>
-                              <w:t>java</w:t>
-                            </w:r>
-                            <w:proofErr w:type="gramEnd"/>
-                            <w:r>
-                              <w:rPr>
-                                <w:rFonts w:ascii="Cambria Math" w:hAnsi="Cambria Math"/>
-                              </w:rPr>
-                              <w:t xml:space="preserve"> -jar parma.jar simulate </w:t>
+                            <w:r>
+                              <w:rPr>
+                                <w:rFonts w:ascii="Cambria Math" w:hAnsi="Cambria Math"/>
+                              </w:rPr>
+                              <w:t xml:space="preserve">java -jar parma.jar simulate </w:t>
                             </w:r>
                             <w:r>
                               <w:rPr>
@@ -3753,35 +3372,7 @@
                               <w:rPr>
                                 <w:rFonts w:ascii="Cambria Math" w:hAnsi="Cambria Math"/>
                               </w:rPr>
-                              <w:t>Can't locate Math/Random.pm in @INC (@INC contains: /</w:t>
-                            </w:r>
-                            <w:proofErr w:type="spellStart"/>
-                            <w:r>
-                              <w:rPr>
-                                <w:rFonts w:ascii="Cambria Math" w:hAnsi="Cambria Math"/>
-                              </w:rPr>
-                              <w:t>etc</w:t>
-                            </w:r>
-                            <w:proofErr w:type="spellEnd"/>
-                            <w:r>
-                              <w:rPr>
-                                <w:rFonts w:ascii="Cambria Math" w:hAnsi="Cambria Math"/>
-                              </w:rPr>
-                              <w:t>/</w:t>
-                            </w:r>
-                            <w:proofErr w:type="spellStart"/>
-                            <w:r>
-                              <w:rPr>
-                                <w:rFonts w:ascii="Cambria Math" w:hAnsi="Cambria Math"/>
-                              </w:rPr>
-                              <w:t>perl</w:t>
-                            </w:r>
-                            <w:proofErr w:type="spellEnd"/>
-                            <w:r>
-                              <w:rPr>
-                                <w:rFonts w:ascii="Cambria Math" w:hAnsi="Cambria Math"/>
-                              </w:rPr>
-                              <w:t>)</w:t>
+                              <w:t>Can't locate Math/Random.pm in @INC (@INC contains: /etc/perl)</w:t>
                             </w:r>
                           </w:p>
                           <w:p>
@@ -3887,13 +3478,8 @@
       <w:pPr>
         <w:pStyle w:val="NoSpacing"/>
       </w:pPr>
-      <w:proofErr w:type="gramStart"/>
-      <w:r>
-        <w:t>please</w:t>
-      </w:r>
-      <w:proofErr w:type="gramEnd"/>
-      <w:r>
-        <w:t xml:space="preserve"> make sure the CPAN Math::Random package for Perl is installed correctly and specify the path to the package via the -I option to the simulat</w:t>
+      <w:r>
+        <w:t>please make sure the CPAN Math::Random package for Perl is installed correctly and specify the path to the package via the -I option to the simulat</w:t>
       </w:r>
       <w:r>
         <w:t>ion</w:t>
@@ -3959,19 +3545,11 @@
                                 <w:i/>
                               </w:rPr>
                             </w:pPr>
-                            <w:proofErr w:type="gramStart"/>
-                            <w:r>
-                              <w:rPr>
-                                <w:rFonts w:ascii="Cambria Math" w:hAnsi="Cambria Math"/>
-                              </w:rPr>
-                              <w:t>java</w:t>
-                            </w:r>
-                            <w:proofErr w:type="gramEnd"/>
-                            <w:r>
-                              <w:rPr>
-                                <w:rFonts w:ascii="Cambria Math" w:hAnsi="Cambria Math"/>
-                              </w:rPr>
-                              <w:t xml:space="preserve"> -jar parma.jar simulate </w:t>
+                            <w:r>
+                              <w:rPr>
+                                <w:rFonts w:ascii="Cambria Math" w:hAnsi="Cambria Math"/>
+                              </w:rPr>
+                              <w:t xml:space="preserve">java -jar parma.jar simulate </w:t>
                             </w:r>
                             <w:r>
                               <w:rPr>
@@ -4075,15 +3653,7 @@
         <w:pStyle w:val="NoSpacing"/>
       </w:pPr>
       <w:r>
-        <w:t xml:space="preserve">Note, that the header of the transcriptome </w:t>
-      </w:r>
-      <w:proofErr w:type="spellStart"/>
-      <w:r>
-        <w:t>fasta</w:t>
-      </w:r>
-      <w:proofErr w:type="spellEnd"/>
-      <w:r>
-        <w:t xml:space="preserve"> is slightly different to the one used for the transcript mapping (will be updated soon, so that 1 file is enough):</w:t>
+        <w:t>Note, that the header of the transcriptome fasta is slightly different to the one used for the transcript mapping (will be updated soon, so that 1 file is enough):</w:t>
       </w:r>
       <w:r>
         <w:t xml:space="preserve"> </w:t>
@@ -4398,19 +3968,11 @@
                                 <w:i/>
                               </w:rPr>
                             </w:pPr>
-                            <w:proofErr w:type="gramStart"/>
-                            <w:r>
-                              <w:rPr>
-                                <w:rFonts w:ascii="Cambria Math" w:hAnsi="Cambria Math"/>
-                              </w:rPr>
-                              <w:t>java</w:t>
-                            </w:r>
-                            <w:proofErr w:type="gramEnd"/>
-                            <w:r>
-                              <w:rPr>
-                                <w:rFonts w:ascii="Cambria Math" w:hAnsi="Cambria Math"/>
-                              </w:rPr>
-                              <w:t xml:space="preserve"> -jar parma.jar benchmark </w:t>
+                            <w:r>
+                              <w:rPr>
+                                <w:rFonts w:ascii="Cambria Math" w:hAnsi="Cambria Math"/>
+                              </w:rPr>
+                              <w:t xml:space="preserve">java -jar parma.jar benchmark </w:t>
                             </w:r>
                             <w:r>
                               <w:rPr>
@@ -4570,19 +4132,11 @@
                                 <w:i/>
                               </w:rPr>
                             </w:pPr>
-                            <w:proofErr w:type="gramStart"/>
-                            <w:r>
-                              <w:rPr>
-                                <w:rFonts w:ascii="Cambria Math" w:hAnsi="Cambria Math"/>
-                              </w:rPr>
-                              <w:t>java</w:t>
-                            </w:r>
-                            <w:proofErr w:type="gramEnd"/>
-                            <w:r>
-                              <w:rPr>
-                                <w:rFonts w:ascii="Cambria Math" w:hAnsi="Cambria Math"/>
-                              </w:rPr>
-                              <w:t xml:space="preserve"> -jar parma.jar setup </w:t>
+                            <w:r>
+                              <w:rPr>
+                                <w:rFonts w:ascii="Cambria Math" w:hAnsi="Cambria Math"/>
+                              </w:rPr>
+                              <w:t xml:space="preserve">java -jar parma.jar setup </w:t>
                             </w:r>
                             <w:r>
                               <w:rPr>
@@ -4590,14 +4144,12 @@
                               </w:rPr>
                               <w:t>--</w:t>
                             </w:r>
-                            <w:proofErr w:type="spellStart"/>
                             <w:r>
                               <w:rPr>
                                 <w:rFonts w:ascii="Cambria Math" w:hAnsi="Cambria Math"/>
                               </w:rPr>
                               <w:t>parma</w:t>
                             </w:r>
-                            <w:proofErr w:type="spellEnd"/>
                             <w:r>
                               <w:rPr>
                                 <w:rFonts w:ascii="Cambria Math" w:hAnsi="Cambria Math"/>
@@ -4723,9 +4275,9 @@
 <file path=word/numbering.xml><?xml version="1.0" encoding="utf-8"?>
 <w:numbering xmlns:wpc="http://schemas.microsoft.com/office/word/2010/wordprocessingCanvas" xmlns:mc="http://schemas.openxmlformats.org/markup-compatibility/2006" xmlns:o="urn:schemas-microsoft-com:office:office" xmlns:r="http://schemas.openxmlformats.org/officeDocument/2006/relationships" xmlns:m="http://schemas.openxmlformats.org/officeDocument/2006/math" xmlns:v="urn:schemas-microsoft-com:vml" xmlns:wp14="http://schemas.microsoft.com/office/word/2010/wordprocessingDrawing" xmlns:wp="http://schemas.openxmlformats.org/drawingml/2006/wordprocessingDrawing" xmlns:w10="urn:schemas-microsoft-com:office:word" xmlns:w="http://schemas.openxmlformats.org/wordprocessingml/2006/main" xmlns:w14="http://schemas.microsoft.com/office/word/2010/wordml" xmlns:wpg="http://schemas.microsoft.com/office/word/2010/wordprocessingGroup" xmlns:wpi="http://schemas.microsoft.com/office/word/2010/wordprocessingInk" xmlns:wne="http://schemas.microsoft.com/office/word/2006/wordml" xmlns:wps="http://schemas.microsoft.com/office/word/2010/wordprocessingShape" mc:Ignorable="w14 wp14">
   <w:abstractNum w:abstractNumId="0">
-    <w:nsid w:val="72736A08"/>
+    <w:nsid w:val="60F97856"/>
     <w:multiLevelType w:val="hybridMultilevel"/>
-    <w:tmpl w:val="729C3262"/>
+    <w:tmpl w:val="C14ABFEE"/>
     <w:lvl w:ilvl="0" w:tplc="04090001">
       <w:start w:val="1"/>
       <w:numFmt w:val="bullet"/>
@@ -4835,7 +4387,123 @@
       </w:rPr>
     </w:lvl>
   </w:abstractNum>
+  <w:abstractNum w:abstractNumId="1">
+    <w:nsid w:val="72736A08"/>
+    <w:multiLevelType w:val="hybridMultilevel"/>
+    <w:tmpl w:val="729C3262"/>
+    <w:lvl w:ilvl="0" w:tplc="04090001">
+      <w:start w:val="1"/>
+      <w:numFmt w:val="bullet"/>
+      <w:lvlText w:val=""/>
+      <w:lvlJc w:val="left"/>
+      <w:pPr>
+        <w:ind w:left="720" w:hanging="360"/>
+      </w:pPr>
+      <w:rPr>
+        <w:rFonts w:ascii="Symbol" w:hAnsi="Symbol" w:hint="default"/>
+      </w:rPr>
+    </w:lvl>
+    <w:lvl w:ilvl="1" w:tplc="04090003" w:tentative="1">
+      <w:start w:val="1"/>
+      <w:numFmt w:val="bullet"/>
+      <w:lvlText w:val="o"/>
+      <w:lvlJc w:val="left"/>
+      <w:pPr>
+        <w:ind w:left="1440" w:hanging="360"/>
+      </w:pPr>
+      <w:rPr>
+        <w:rFonts w:ascii="Courier New" w:hAnsi="Courier New" w:cs="Courier New" w:hint="default"/>
+      </w:rPr>
+    </w:lvl>
+    <w:lvl w:ilvl="2" w:tplc="04090005" w:tentative="1">
+      <w:start w:val="1"/>
+      <w:numFmt w:val="bullet"/>
+      <w:lvlText w:val=""/>
+      <w:lvlJc w:val="left"/>
+      <w:pPr>
+        <w:ind w:left="2160" w:hanging="360"/>
+      </w:pPr>
+      <w:rPr>
+        <w:rFonts w:ascii="Wingdings" w:hAnsi="Wingdings" w:hint="default"/>
+      </w:rPr>
+    </w:lvl>
+    <w:lvl w:ilvl="3" w:tplc="04090001" w:tentative="1">
+      <w:start w:val="1"/>
+      <w:numFmt w:val="bullet"/>
+      <w:lvlText w:val=""/>
+      <w:lvlJc w:val="left"/>
+      <w:pPr>
+        <w:ind w:left="2880" w:hanging="360"/>
+      </w:pPr>
+      <w:rPr>
+        <w:rFonts w:ascii="Symbol" w:hAnsi="Symbol" w:hint="default"/>
+      </w:rPr>
+    </w:lvl>
+    <w:lvl w:ilvl="4" w:tplc="04090003" w:tentative="1">
+      <w:start w:val="1"/>
+      <w:numFmt w:val="bullet"/>
+      <w:lvlText w:val="o"/>
+      <w:lvlJc w:val="left"/>
+      <w:pPr>
+        <w:ind w:left="3600" w:hanging="360"/>
+      </w:pPr>
+      <w:rPr>
+        <w:rFonts w:ascii="Courier New" w:hAnsi="Courier New" w:cs="Courier New" w:hint="default"/>
+      </w:rPr>
+    </w:lvl>
+    <w:lvl w:ilvl="5" w:tplc="04090005" w:tentative="1">
+      <w:start w:val="1"/>
+      <w:numFmt w:val="bullet"/>
+      <w:lvlText w:val=""/>
+      <w:lvlJc w:val="left"/>
+      <w:pPr>
+        <w:ind w:left="4320" w:hanging="360"/>
+      </w:pPr>
+      <w:rPr>
+        <w:rFonts w:ascii="Wingdings" w:hAnsi="Wingdings" w:hint="default"/>
+      </w:rPr>
+    </w:lvl>
+    <w:lvl w:ilvl="6" w:tplc="04090001" w:tentative="1">
+      <w:start w:val="1"/>
+      <w:numFmt w:val="bullet"/>
+      <w:lvlText w:val=""/>
+      <w:lvlJc w:val="left"/>
+      <w:pPr>
+        <w:ind w:left="5040" w:hanging="360"/>
+      </w:pPr>
+      <w:rPr>
+        <w:rFonts w:ascii="Symbol" w:hAnsi="Symbol" w:hint="default"/>
+      </w:rPr>
+    </w:lvl>
+    <w:lvl w:ilvl="7" w:tplc="04090003" w:tentative="1">
+      <w:start w:val="1"/>
+      <w:numFmt w:val="bullet"/>
+      <w:lvlText w:val="o"/>
+      <w:lvlJc w:val="left"/>
+      <w:pPr>
+        <w:ind w:left="5760" w:hanging="360"/>
+      </w:pPr>
+      <w:rPr>
+        <w:rFonts w:ascii="Courier New" w:hAnsi="Courier New" w:cs="Courier New" w:hint="default"/>
+      </w:rPr>
+    </w:lvl>
+    <w:lvl w:ilvl="8" w:tplc="04090005" w:tentative="1">
+      <w:start w:val="1"/>
+      <w:numFmt w:val="bullet"/>
+      <w:lvlText w:val=""/>
+      <w:lvlJc w:val="left"/>
+      <w:pPr>
+        <w:ind w:left="6480" w:hanging="360"/>
+      </w:pPr>
+      <w:rPr>
+        <w:rFonts w:ascii="Wingdings" w:hAnsi="Wingdings" w:hint="default"/>
+      </w:rPr>
+    </w:lvl>
+  </w:abstractNum>
   <w:num w:numId="1">
+    <w:abstractNumId w:val="1"/>
+  </w:num>
+  <w:num w:numId="2">
     <w:abstractNumId w:val="0"/>
   </w:num>
 </w:numbering>
@@ -5713,7 +5381,7 @@
 </file>
 
 <file path=customXml/itemProps1.xml><?xml version="1.0" encoding="utf-8"?>
-<ds:datastoreItem xmlns:ds="http://schemas.openxmlformats.org/officeDocument/2006/customXml" ds:itemID="{21FC802A-A9EE-4EDA-89EF-0E33790089C1}">
+<ds:datastoreItem xmlns:ds="http://schemas.openxmlformats.org/officeDocument/2006/customXml" ds:itemID="{66E79071-E384-4FDB-A093-C57390073194}">
   <ds:schemaRefs>
     <ds:schemaRef ds:uri="http://schemas.openxmlformats.org/officeDocument/2006/bibliography"/>
   </ds:schemaRefs>

</xml_diff>

<commit_message>
Readme and Manual updated. PARMA_tk calculates ref index if none exists
</commit_message>
<xml_diff>
--- a/online_instructions_01.docx
+++ b/online_instructions_01.docx
@@ -58,8 +58,13 @@
         <w:t>for</w:t>
       </w:r>
       <w:r>
-        <w:t xml:space="preserve"> (PAR-)CLIP</w:t>
-      </w:r>
+        <w:t xml:space="preserve"> (PAR-</w:t>
+      </w:r>
+      <w:proofErr w:type="gramStart"/>
+      <w:r>
+        <w:t>)CLIP</w:t>
+      </w:r>
+      <w:proofErr w:type="gramEnd"/>
       <w:r>
         <w:t xml:space="preserve"> sequencing</w:t>
       </w:r>
@@ -89,20 +94,38 @@
         <w:pStyle w:val="Caption"/>
         <w:keepNext/>
       </w:pPr>
+      <w:proofErr w:type="gramStart"/>
       <w:r>
         <w:t xml:space="preserve">Table </w:t>
       </w:r>
-      <w:fldSimple w:instr=" SEQ Table \* ARABIC ">
-        <w:r>
-          <w:rPr>
-            <w:noProof/>
-          </w:rPr>
-          <w:t>1</w:t>
-        </w:r>
-      </w:fldSimple>
+      <w:r>
+        <w:fldChar w:fldCharType="begin"/>
+      </w:r>
+      <w:r>
+        <w:instrText xml:space="preserve"> SEQ </w:instrText>
+      </w:r>
+      <w:r>
+        <w:instrText xml:space="preserve">Table \* ARABIC </w:instrText>
+      </w:r>
+      <w:r>
+        <w:fldChar w:fldCharType="separate"/>
+      </w:r>
+      <w:r>
+        <w:rPr>
+          <w:noProof/>
+        </w:rPr>
+        <w:t>1</w:t>
+      </w:r>
+      <w:r>
+        <w:rPr>
+          <w:noProof/>
+        </w:rPr>
+        <w:fldChar w:fldCharType="end"/>
+      </w:r>
       <w:r>
         <w:t>: Overview of tools accessible through the PARMA toolkit.</w:t>
       </w:r>
+      <w:proofErr w:type="gramEnd"/>
     </w:p>
     <w:tbl>
       <w:tblPr>
@@ -180,7 +203,15 @@
               <w:pStyle w:val="NoSpacing"/>
             </w:pPr>
             <w:r>
-              <w:t>Utilizes the PARMA algorithm to map a given sequencing read dataset against a reference sequence; optionally combines mapping against genomic and transcriptomic sequences</w:t>
+              <w:t xml:space="preserve">Utilizes the PARMA algorithm to map a given sequencing read dataset against a reference sequence; optionally combines mapping against genomic and </w:t>
+            </w:r>
+            <w:proofErr w:type="spellStart"/>
+            <w:r>
+              <w:t>transcriptomic</w:t>
+            </w:r>
+            <w:proofErr w:type="spellEnd"/>
+            <w:r>
+              <w:t xml:space="preserve"> sequences</w:t>
             </w:r>
           </w:p>
         </w:tc>
@@ -208,7 +239,23 @@
               <w:pStyle w:val="NoSpacing"/>
             </w:pPr>
             <w:r>
-              <w:t>Combines the results of genomic and transcriptomic read alignments; recalculates genomic mapping positions for transcriptomic hits</w:t>
+              <w:t xml:space="preserve">Combines the results of genomic and </w:t>
+            </w:r>
+            <w:proofErr w:type="spellStart"/>
+            <w:r>
+              <w:t>transcriptomic</w:t>
+            </w:r>
+            <w:proofErr w:type="spellEnd"/>
+            <w:r>
+              <w:t xml:space="preserve"> read alignments; recalculates genomic mapping positions for </w:t>
+            </w:r>
+            <w:proofErr w:type="spellStart"/>
+            <w:r>
+              <w:t>transcriptomic</w:t>
+            </w:r>
+            <w:proofErr w:type="spellEnd"/>
+            <w:r>
+              <w:t xml:space="preserve"> hits</w:t>
             </w:r>
           </w:p>
         </w:tc>
@@ -236,7 +283,15 @@
               <w:pStyle w:val="NoSpacing"/>
             </w:pPr>
             <w:r>
-              <w:t>Calculates the error profile (mismatches and indels) for an aligned read dataset compared to the reference sequence</w:t>
+              <w:t xml:space="preserve">Calculates the error profile (mismatches and </w:t>
+            </w:r>
+            <w:proofErr w:type="spellStart"/>
+            <w:r>
+              <w:t>indels</w:t>
+            </w:r>
+            <w:proofErr w:type="spellEnd"/>
+            <w:r>
+              <w:t>) for an aligned read dataset compared to the reference sequence</w:t>
             </w:r>
           </w:p>
         </w:tc>
@@ -250,9 +305,11 @@
             <w:pPr>
               <w:pStyle w:val="NoSpacing"/>
             </w:pPr>
+            <w:proofErr w:type="spellStart"/>
             <w:r>
               <w:t>clust</w:t>
             </w:r>
+            <w:proofErr w:type="spellEnd"/>
           </w:p>
         </w:tc>
         <w:tc>
@@ -388,7 +445,15 @@
         <w:pStyle w:val="NoSpacing"/>
       </w:pPr>
       <w:r>
-        <w:t>The PARMA toolkit can be downloaded as a pre-compiled jar (java executable) including all dependent libraries (except CPAN Math::Random and samtools, see below).</w:t>
+        <w:t xml:space="preserve">The PARMA toolkit can be downloaded as a pre-compiled jar (java executable) including all dependent libraries (except CPAN Math::Random and </w:t>
+      </w:r>
+      <w:proofErr w:type="spellStart"/>
+      <w:r>
+        <w:t>samtools</w:t>
+      </w:r>
+      <w:proofErr w:type="spellEnd"/>
+      <w:r>
+        <w:t>, see below).</w:t>
       </w:r>
     </w:p>
     <w:p>
@@ -448,11 +513,21 @@
                                 <w:rFonts w:ascii="Cambria Math" w:hAnsi="Cambria Math"/>
                               </w:rPr>
                             </w:pPr>
-                            <w:r>
-                              <w:rPr>
-                                <w:rFonts w:ascii="Cambria Math" w:hAnsi="Cambria Math"/>
-                              </w:rPr>
-                              <w:t>git clone https://github.com/akloetgen/PARMA_tk.git</w:t>
+                            <w:proofErr w:type="spellStart"/>
+                            <w:proofErr w:type="gramStart"/>
+                            <w:r>
+                              <w:rPr>
+                                <w:rFonts w:ascii="Cambria Math" w:hAnsi="Cambria Math"/>
+                              </w:rPr>
+                              <w:t>git</w:t>
+                            </w:r>
+                            <w:proofErr w:type="spellEnd"/>
+                            <w:proofErr w:type="gramEnd"/>
+                            <w:r>
+                              <w:rPr>
+                                <w:rFonts w:ascii="Cambria Math" w:hAnsi="Cambria Math"/>
+                              </w:rPr>
+                              <w:t xml:space="preserve"> clone https://github.com/akloetgen/PARMA_tk.git</w:t>
                             </w:r>
                           </w:p>
                           <w:p>
@@ -609,6 +684,18 @@
         </w:numPr>
       </w:pPr>
       <w:r>
+        <w:t>Perl (5 or newer)</w:t>
+      </w:r>
+    </w:p>
+    <w:p>
+      <w:pPr>
+        <w:pStyle w:val="NoSpacing"/>
+        <w:numPr>
+          <w:ilvl w:val="0"/>
+          <w:numId w:val="2"/>
+        </w:numPr>
+      </w:pPr>
+      <w:r>
         <w:t>t</w:t>
       </w:r>
       <w:r>
@@ -640,11 +727,19 @@
           <w:numId w:val="2"/>
         </w:numPr>
       </w:pPr>
+      <w:proofErr w:type="spellStart"/>
       <w:r>
         <w:t>s</w:t>
       </w:r>
       <w:r>
-        <w:t>amtools (</w:t>
+        <w:t>amtools</w:t>
+      </w:r>
+      <w:proofErr w:type="spellEnd"/>
+      <w:r>
+        <w:t xml:space="preserve"> (</w:t>
+      </w:r>
+      <w:r>
+        <w:t xml:space="preserve">Version 1.0 or newer, </w:t>
       </w:r>
       <w:hyperlink r:id="rId8" w:history="1">
         <w:r>
@@ -672,6 +767,9 @@
       <w:r>
         <w:t>Perl CPAN Math::Random package (</w:t>
       </w:r>
+      <w:r>
+        <w:t xml:space="preserve">Version 0.71, </w:t>
+      </w:r>
       <w:hyperlink r:id="rId9" w:history="1">
         <w:r>
           <w:rPr>
@@ -681,7 +779,7 @@
         </w:r>
       </w:hyperlink>
       <w:r>
-        <w:t>)</w:t>
+        <w:t xml:space="preserve"> ; you can use CPAN for easy installation of Perl modules)</w:t>
       </w:r>
     </w:p>
     <w:p>
@@ -690,7 +788,15 @@
       </w:pPr>
       <w:r>
         <w:lastRenderedPageBreak/>
-        <w:t xml:space="preserve">The PARMA algorithm should be included in the PATH environment, otherwise the PARMA toolkit is not able to </w:t>
+        <w:t xml:space="preserve">The PARMA algorithm should be included in the PATH </w:t>
+      </w:r>
+      <w:proofErr w:type="gramStart"/>
+      <w:r>
+        <w:t>environment,</w:t>
+      </w:r>
+      <w:proofErr w:type="gramEnd"/>
+      <w:r>
+        <w:t xml:space="preserve"> otherwise the PARMA toolkit is not able to </w:t>
       </w:r>
       <w:r>
         <w:t>access</w:t>
@@ -766,11 +872,19 @@
                                 <w:i/>
                               </w:rPr>
                             </w:pPr>
-                            <w:r>
-                              <w:rPr>
-                                <w:rFonts w:ascii="Cambria Math" w:hAnsi="Cambria Math"/>
-                              </w:rPr>
-                              <w:t xml:space="preserve">java -jar parma.jar setup </w:t>
+                            <w:proofErr w:type="gramStart"/>
+                            <w:r>
+                              <w:rPr>
+                                <w:rFonts w:ascii="Cambria Math" w:hAnsi="Cambria Math"/>
+                              </w:rPr>
+                              <w:t>java</w:t>
+                            </w:r>
+                            <w:proofErr w:type="gramEnd"/>
+                            <w:r>
+                              <w:rPr>
+                                <w:rFonts w:ascii="Cambria Math" w:hAnsi="Cambria Math"/>
+                              </w:rPr>
+                              <w:t xml:space="preserve"> -jar parma.jar setup </w:t>
                             </w:r>
                             <w:r>
                               <w:rPr>
@@ -778,19 +892,30 @@
                               </w:rPr>
                               <w:t>--</w:t>
                             </w:r>
+                            <w:proofErr w:type="spellStart"/>
                             <w:r>
                               <w:rPr>
                                 <w:rFonts w:ascii="Cambria Math" w:hAnsi="Cambria Math"/>
                               </w:rPr>
                               <w:t>parma</w:t>
                             </w:r>
+                            <w:proofErr w:type="spellEnd"/>
                             <w:r>
                               <w:rPr>
                                 <w:rFonts w:ascii="Cambria Math" w:hAnsi="Cambria Math"/>
                                 <w:i/>
                               </w:rPr>
-                              <w:t xml:space="preserve"> myPATH_TO_PARMA</w:t>
-                            </w:r>
+                              <w:t xml:space="preserve"> </w:t>
+                            </w:r>
+                            <w:proofErr w:type="spellStart"/>
+                            <w:r>
+                              <w:rPr>
+                                <w:rFonts w:ascii="Cambria Math" w:hAnsi="Cambria Math"/>
+                                <w:i/>
+                              </w:rPr>
+                              <w:t>myPATH_TO_PARMA</w:t>
+                            </w:r>
+                            <w:proofErr w:type="spellEnd"/>
                           </w:p>
                         </w:txbxContent>
                       </wps:txbx>
@@ -956,19 +1081,44 @@
                                 <w:i/>
                               </w:rPr>
                             </w:pPr>
-                            <w:r>
-                              <w:rPr>
-                                <w:rFonts w:ascii="Cambria Math" w:hAnsi="Cambria Math"/>
-                              </w:rPr>
-                              <w:t>java -jar parma.jar setup --bwa</w:t>
-                            </w:r>
+                            <w:proofErr w:type="gramStart"/>
+                            <w:r>
+                              <w:rPr>
+                                <w:rFonts w:ascii="Cambria Math" w:hAnsi="Cambria Math"/>
+                              </w:rPr>
+                              <w:t>java</w:t>
+                            </w:r>
+                            <w:proofErr w:type="gramEnd"/>
+                            <w:r>
+                              <w:rPr>
+                                <w:rFonts w:ascii="Cambria Math" w:hAnsi="Cambria Math"/>
+                              </w:rPr>
+                              <w:t xml:space="preserve"> -jar parma.jar setup --</w:t>
+                            </w:r>
+                            <w:proofErr w:type="spellStart"/>
+                            <w:r>
+                              <w:rPr>
+                                <w:rFonts w:ascii="Cambria Math" w:hAnsi="Cambria Math"/>
+                              </w:rPr>
+                              <w:t>bwa</w:t>
+                            </w:r>
+                            <w:proofErr w:type="spellEnd"/>
                             <w:r>
                               <w:rPr>
                                 <w:rFonts w:ascii="Cambria Math" w:hAnsi="Cambria Math"/>
                                 <w:i/>
                               </w:rPr>
-                              <w:t xml:space="preserve"> myPATH_TO_PARMA</w:t>
-                            </w:r>
+                              <w:t xml:space="preserve"> </w:t>
+                            </w:r>
+                            <w:proofErr w:type="spellStart"/>
+                            <w:r>
+                              <w:rPr>
+                                <w:rFonts w:ascii="Cambria Math" w:hAnsi="Cambria Math"/>
+                                <w:i/>
+                              </w:rPr>
+                              <w:t>myPATH_TO_PARMA</w:t>
+                            </w:r>
+                            <w:proofErr w:type="spellEnd"/>
                           </w:p>
                         </w:txbxContent>
                       </wps:txbx>
@@ -1067,28 +1217,63 @@
           <w:ilvl w:val="0"/>
           <w:numId w:val="1"/>
         </w:numPr>
-      </w:pPr>
-      <w:r>
+        <w:rPr>
+          <w:lang w:val="de-DE"/>
+        </w:rPr>
+      </w:pPr>
+      <w:r>
+        <w:rPr>
+          <w:lang w:val="de-DE"/>
+        </w:rPr>
         <w:t>HTSjdk-1.1</w:t>
       </w:r>
       <w:r>
+        <w:rPr>
+          <w:lang w:val="de-DE"/>
+        </w:rPr>
         <w:t>2</w:t>
       </w:r>
       <w:r>
+        <w:rPr>
+          <w:lang w:val="de-DE"/>
+        </w:rPr>
         <w:t>8.jar</w:t>
       </w:r>
       <w:r>
+        <w:rPr>
+          <w:lang w:val="de-DE"/>
+        </w:rPr>
         <w:t xml:space="preserve"> (</w:t>
       </w:r>
-      <w:hyperlink r:id="rId10" w:history="1">
-        <w:r>
-          <w:rPr>
-            <w:rStyle w:val="Hyperlink"/>
-          </w:rPr>
-          <w:t>http://samtools.github.io/htsjdk/</w:t>
-        </w:r>
-      </w:hyperlink>
-      <w:r>
+      <w:r>
+        <w:fldChar w:fldCharType="begin"/>
+      </w:r>
+      <w:r>
+        <w:rPr>
+          <w:lang w:val="de-DE"/>
+        </w:rPr>
+        <w:instrText xml:space="preserve"> HYPERLINK "http://samtools.github.io/htsjdk/" </w:instrText>
+      </w:r>
+      <w:r>
+        <w:fldChar w:fldCharType="separate"/>
+      </w:r>
+      <w:r>
+        <w:rPr>
+          <w:rStyle w:val="Hyperlink"/>
+          <w:lang w:val="de-DE"/>
+        </w:rPr>
+        <w:t>http://samtools.github.io/htsjdk/</w:t>
+      </w:r>
+      <w:r>
+        <w:rPr>
+          <w:rStyle w:val="Hyperlink"/>
+        </w:rPr>
+        <w:fldChar w:fldCharType="end"/>
+      </w:r>
+      <w:r>
+        <w:rPr>
+          <w:lang w:val="de-DE"/>
+        </w:rPr>
         <w:t>)</w:t>
       </w:r>
     </w:p>
@@ -1115,7 +1300,7 @@
         </w:rPr>
         <w:t xml:space="preserve"> (</w:t>
       </w:r>
-      <w:hyperlink r:id="rId11" w:history="1">
+      <w:hyperlink r:id="rId10" w:history="1">
         <w:r>
           <w:rPr>
             <w:rStyle w:val="Hyperlink"/>
@@ -1145,7 +1330,7 @@
       <w:r>
         <w:t xml:space="preserve"> (</w:t>
       </w:r>
-      <w:hyperlink r:id="rId12" w:history="1">
+      <w:hyperlink r:id="rId11" w:history="1">
         <w:r>
           <w:rPr>
             <w:rStyle w:val="Hyperlink"/>
@@ -1180,7 +1365,7 @@
       <w:r>
         <w:t xml:space="preserve"> (</w:t>
       </w:r>
-      <w:hyperlink r:id="rId13" w:history="1">
+      <w:hyperlink r:id="rId12" w:history="1">
         <w:r>
           <w:rPr>
             <w:rStyle w:val="Hyperlink"/>
@@ -1279,11 +1464,19 @@
                                 <w:rFonts w:ascii="Cambria Math" w:hAnsi="Cambria Math"/>
                               </w:rPr>
                             </w:pPr>
-                            <w:r>
-                              <w:rPr>
-                                <w:rFonts w:ascii="Cambria Math" w:hAnsi="Cambria Math"/>
-                              </w:rPr>
-                              <w:t xml:space="preserve">java -jar parma.jar </w:t>
+                            <w:proofErr w:type="gramStart"/>
+                            <w:r>
+                              <w:rPr>
+                                <w:rFonts w:ascii="Cambria Math" w:hAnsi="Cambria Math"/>
+                              </w:rPr>
+                              <w:t>java</w:t>
+                            </w:r>
+                            <w:proofErr w:type="gramEnd"/>
+                            <w:r>
+                              <w:rPr>
+                                <w:rFonts w:ascii="Cambria Math" w:hAnsi="Cambria Math"/>
+                              </w:rPr>
+                              <w:t xml:space="preserve"> -jar parma.jar </w:t>
                             </w:r>
                             <w:r>
                               <w:rPr>
@@ -1362,9 +1555,11 @@
       <w:pPr>
         <w:pStyle w:val="NoSpacing"/>
       </w:pPr>
+      <w:proofErr w:type="gramStart"/>
       <w:r>
         <w:t>where</w:t>
       </w:r>
+      <w:proofErr w:type="gramEnd"/>
       <w:r>
         <w:t xml:space="preserve"> </w:t>
       </w:r>
@@ -1450,11 +1645,19 @@
                                 <w:rFonts w:ascii="Cambria Math" w:hAnsi="Cambria Math"/>
                               </w:rPr>
                             </w:pPr>
-                            <w:r>
-                              <w:rPr>
-                                <w:rFonts w:ascii="Cambria Math" w:hAnsi="Cambria Math"/>
-                              </w:rPr>
-                              <w:t>java –jar parma.jar map</w:t>
+                            <w:proofErr w:type="gramStart"/>
+                            <w:r>
+                              <w:rPr>
+                                <w:rFonts w:ascii="Cambria Math" w:hAnsi="Cambria Math"/>
+                              </w:rPr>
+                              <w:t>java</w:t>
+                            </w:r>
+                            <w:proofErr w:type="gramEnd"/>
+                            <w:r>
+                              <w:rPr>
+                                <w:rFonts w:ascii="Cambria Math" w:hAnsi="Cambria Math"/>
+                              </w:rPr>
+                              <w:t xml:space="preserve"> –jar parma.jar map</w:t>
                             </w:r>
                           </w:p>
                         </w:txbxContent>
@@ -1507,8 +1710,13 @@
       <w:pPr>
         <w:pStyle w:val="NoSpacing"/>
       </w:pPr>
-      <w:r>
-        <w:t>which will print the instructions for the mapping tool.</w:t>
+      <w:proofErr w:type="gramStart"/>
+      <w:r>
+        <w:t>which</w:t>
+      </w:r>
+      <w:proofErr w:type="gramEnd"/>
+      <w:r>
+        <w:t xml:space="preserve"> will print the instructions for the mapping tool.</w:t>
       </w:r>
     </w:p>
     <w:p>
@@ -1538,16 +1746,181 @@
       <w:r>
         <w:t xml:space="preserve"> Please note, that the example files are too small to represent real results, but it gives a rough overview about the tools and their usage.</w:t>
       </w:r>
-    </w:p>
-    <w:p>
-      <w:pPr>
-        <w:pStyle w:val="NoSpacing"/>
-      </w:pPr>
-    </w:p>
-    <w:p>
-      <w:pPr>
-        <w:pStyle w:val="NoSpacing"/>
-      </w:pPr>
+      <w:r>
+        <w:t xml:space="preserve"> You may have to make both scripts executable and run the following commands:</w:t>
+      </w:r>
+    </w:p>
+    <w:p>
+      <w:pPr>
+        <w:pStyle w:val="NoSpacing"/>
+      </w:pPr>
+    </w:p>
+    <w:p>
+      <w:pPr>
+        <w:pStyle w:val="NoSpacing"/>
+      </w:pPr>
+      <w:r>
+        <w:rPr>
+          <w:noProof/>
+        </w:rPr>
+        <w:lastRenderedPageBreak/>
+        <mc:AlternateContent>
+          <mc:Choice Requires="wps">
+            <w:drawing>
+              <wp:inline distT="0" distB="0" distL="0" distR="0" wp14:anchorId="23491881" wp14:editId="463DCBBA">
+                <wp:extent cx="5939155" cy="1403985"/>
+                <wp:effectExtent l="0" t="0" r="23495" b="14605"/>
+                <wp:docPr id="6" name="Text Box 2"/>
+                <wp:cNvGraphicFramePr>
+                  <a:graphicFrameLocks xmlns:a="http://schemas.openxmlformats.org/drawingml/2006/main"/>
+                </wp:cNvGraphicFramePr>
+                <a:graphic xmlns:a="http://schemas.openxmlformats.org/drawingml/2006/main">
+                  <a:graphicData uri="http://schemas.microsoft.com/office/word/2010/wordprocessingShape">
+                    <wps:wsp>
+                      <wps:cNvSpPr txBox="1">
+                        <a:spLocks noChangeArrowheads="1"/>
+                      </wps:cNvSpPr>
+                      <wps:spPr bwMode="auto">
+                        <a:xfrm>
+                          <a:off x="0" y="0"/>
+                          <a:ext cx="5939155" cy="1403985"/>
+                        </a:xfrm>
+                        <a:prstGeom prst="rect">
+                          <a:avLst/>
+                        </a:prstGeom>
+                        <a:solidFill>
+                          <a:srgbClr val="FFFFFF"/>
+                        </a:solidFill>
+                        <a:ln w="9525">
+                          <a:solidFill>
+                            <a:srgbClr val="000000"/>
+                          </a:solidFill>
+                          <a:miter lim="800000"/>
+                          <a:headEnd/>
+                          <a:tailEnd/>
+                        </a:ln>
+                      </wps:spPr>
+                      <wps:txbx>
+                        <w:txbxContent>
+                          <w:p>
+                            <w:pPr>
+                              <w:rPr>
+                                <w:rFonts w:ascii="Cambria Math" w:hAnsi="Cambria Math"/>
+                              </w:rPr>
+                            </w:pPr>
+                            <w:r>
+                              <w:rPr>
+                                <w:rFonts w:ascii="Cambria Math" w:hAnsi="Cambria Math"/>
+                              </w:rPr>
+                              <w:t>./examples.sh</w:t>
+                            </w:r>
+                          </w:p>
+                          <w:p>
+                            <w:pPr>
+                              <w:rPr>
+                                <w:rFonts w:ascii="Cambria Math" w:hAnsi="Cambria Math"/>
+                              </w:rPr>
+                            </w:pPr>
+                            <w:r>
+                              <w:rPr>
+                                <w:rFonts w:ascii="Cambria Math" w:hAnsi="Cambria Math"/>
+                              </w:rPr>
+                              <w:t>./exmaples_remove_temp.sh</w:t>
+                            </w:r>
+                          </w:p>
+                        </w:txbxContent>
+                      </wps:txbx>
+                      <wps:bodyPr rot="0" vert="horz" wrap="square" lIns="91440" tIns="45720" rIns="91440" bIns="45720" anchor="t" anchorCtr="0">
+                        <a:spAutoFit/>
+                      </wps:bodyPr>
+                    </wps:wsp>
+                  </a:graphicData>
+                </a:graphic>
+              </wp:inline>
+            </w:drawing>
+          </mc:Choice>
+          <mc:Fallback>
+            <w:pict>
+              <v:shapetype id="_x0000_t202" coordsize="21600,21600" o:spt="202" path="m,l,21600r21600,l21600,xe">
+                <v:stroke joinstyle="miter"/>
+                <v:path gradientshapeok="t" o:connecttype="rect"/>
+              </v:shapetype>
+              <v:shape id="_x0000_s1031" type="#_x0000_t202" style="width:467.65pt;height:110.55pt;visibility:visible;mso-wrap-style:square;mso-left-percent:-10001;mso-top-percent:-10001;mso-position-horizontal:absolute;mso-position-horizontal-relative:char;mso-position-vertical:absolute;mso-position-vertical-relative:line;mso-left-percent:-10001;mso-top-percent:-10001;v-text-anchor:top" o:gfxdata="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">
+                <v:textbox style="mso-fit-shape-to-text:t">
+                  <w:txbxContent>
+                    <w:p>
+                      <w:pPr>
+                        <w:rPr>
+                          <w:rFonts w:ascii="Cambria Math" w:hAnsi="Cambria Math"/>
+                        </w:rPr>
+                      </w:pPr>
+                      <w:r>
+                        <w:rPr>
+                          <w:rFonts w:ascii="Cambria Math" w:hAnsi="Cambria Math"/>
+                        </w:rPr>
+                        <w:t>./examples.sh</w:t>
+                      </w:r>
+                    </w:p>
+                    <w:p>
+                      <w:pPr>
+                        <w:rPr>
+                          <w:rFonts w:ascii="Cambria Math" w:hAnsi="Cambria Math"/>
+                        </w:rPr>
+                      </w:pPr>
+                      <w:r>
+                        <w:rPr>
+                          <w:rFonts w:ascii="Cambria Math" w:hAnsi="Cambria Math"/>
+                        </w:rPr>
+                        <w:t>./exmaples_remove_temp.sh</w:t>
+                      </w:r>
+                    </w:p>
+                  </w:txbxContent>
+                </v:textbox>
+                <w10:anchorlock/>
+              </v:shape>
+            </w:pict>
+          </mc:Fallback>
+        </mc:AlternateContent>
+      </w:r>
+    </w:p>
+    <w:p>
+      <w:pPr>
+        <w:pStyle w:val="NoSpacing"/>
+      </w:pPr>
+      <w:r>
+        <w:t xml:space="preserve">The </w:t>
+      </w:r>
+      <w:r>
+        <w:t>examples.sh</w:t>
+      </w:r>
+      <w:r>
+        <w:t xml:space="preserve"> script simulates a PAR-CLIP dataset, creates indices for genomic and </w:t>
+      </w:r>
+      <w:proofErr w:type="spellStart"/>
+      <w:r>
+        <w:t>transcritomic</w:t>
+      </w:r>
+      <w:proofErr w:type="spellEnd"/>
+      <w:r>
+        <w:t xml:space="preserve"> reference sequences, executes the mapping pipeline including error profile estimation and mapping against multiple databases using the PARMA algorithm, calculates alignment accuracy, performs error profile estimation and combination of multiple database mappings as single executions, and in the end piles up the aligned reads to clusters. The second script will delete all the temporary files created during the first script.</w:t>
+      </w:r>
+    </w:p>
+    <w:p>
+      <w:pPr>
+        <w:pStyle w:val="NoSpacing"/>
+      </w:pPr>
+      <w:r>
+        <w:t>You may also have to set the path to the Math::Random library in the examples.sh script if you get an error during the PAR-CLIP read simulation (also see “PAR-CLIP read simulation” paragraph</w:t>
+      </w:r>
+      <w:r>
+        <w:t xml:space="preserve"> for more information</w:t>
+      </w:r>
+      <w:r>
+        <w:t>)</w:t>
+      </w:r>
+      <w:r>
+        <w:t>.</w:t>
+      </w:r>
     </w:p>
     <w:p>
       <w:pPr>
@@ -1572,7 +1945,6 @@
           <w:b/>
           <w:sz w:val="28"/>
         </w:rPr>
-        <w:lastRenderedPageBreak/>
         <w:t>Workflow for mapping</w:t>
       </w:r>
     </w:p>
@@ -1590,7 +1962,15 @@
         <w:t xml:space="preserve">index </w:t>
       </w:r>
       <w:r>
-        <w:t xml:space="preserve">and a fasta-index </w:t>
+        <w:t xml:space="preserve">and a </w:t>
+      </w:r>
+      <w:proofErr w:type="spellStart"/>
+      <w:r>
+        <w:t>fasta</w:t>
+      </w:r>
+      <w:proofErr w:type="spellEnd"/>
+      <w:r>
+        <w:t xml:space="preserve">-index </w:t>
       </w:r>
       <w:r>
         <w:t xml:space="preserve">for </w:t>
@@ -1608,7 +1988,15 @@
         <w:t xml:space="preserve"> to be created using the index function of the BWA algorithm </w:t>
       </w:r>
       <w:r>
-        <w:t xml:space="preserve">and samtools </w:t>
+        <w:t xml:space="preserve">and </w:t>
+      </w:r>
+      <w:proofErr w:type="spellStart"/>
+      <w:r>
+        <w:t>samtools</w:t>
+      </w:r>
+      <w:proofErr w:type="spellEnd"/>
+      <w:r>
+        <w:t xml:space="preserve"> </w:t>
       </w:r>
       <w:r>
         <w:t>as follows:</w:t>
@@ -1672,11 +2060,21 @@
                                 <w:i/>
                               </w:rPr>
                             </w:pPr>
-                            <w:r>
-                              <w:rPr>
-                                <w:rFonts w:ascii="Cambria Math" w:hAnsi="Cambria Math"/>
-                              </w:rPr>
-                              <w:t xml:space="preserve">bwa index </w:t>
+                            <w:proofErr w:type="spellStart"/>
+                            <w:proofErr w:type="gramStart"/>
+                            <w:r>
+                              <w:rPr>
+                                <w:rFonts w:ascii="Cambria Math" w:hAnsi="Cambria Math"/>
+                              </w:rPr>
+                              <w:t>bwa</w:t>
+                            </w:r>
+                            <w:proofErr w:type="spellEnd"/>
+                            <w:proofErr w:type="gramEnd"/>
+                            <w:r>
+                              <w:rPr>
+                                <w:rFonts w:ascii="Cambria Math" w:hAnsi="Cambria Math"/>
+                              </w:rPr>
+                              <w:t xml:space="preserve"> index </w:t>
                             </w:r>
                             <w:r>
                               <w:rPr>
@@ -1693,17 +2091,35 @@
                                 <w:i/>
                               </w:rPr>
                             </w:pPr>
+                            <w:proofErr w:type="spellStart"/>
+                            <w:proofErr w:type="gramStart"/>
                             <w:r>
                               <w:rPr>
                                 <w:rFonts w:ascii="Cambria Math" w:hAnsi="Cambria Math"/>
                               </w:rPr>
                               <w:t>samtools</w:t>
                             </w:r>
-                            <w:r>
-                              <w:rPr>
-                                <w:rFonts w:ascii="Cambria Math" w:hAnsi="Cambria Math"/>
-                              </w:rPr>
-                              <w:t xml:space="preserve"> faidx </w:t>
+                            <w:proofErr w:type="spellEnd"/>
+                            <w:proofErr w:type="gramEnd"/>
+                            <w:r>
+                              <w:rPr>
+                                <w:rFonts w:ascii="Cambria Math" w:hAnsi="Cambria Math"/>
+                              </w:rPr>
+                              <w:t xml:space="preserve"> </w:t>
+                            </w:r>
+                            <w:proofErr w:type="spellStart"/>
+                            <w:r>
+                              <w:rPr>
+                                <w:rFonts w:ascii="Cambria Math" w:hAnsi="Cambria Math"/>
+                              </w:rPr>
+                              <w:t>faidx</w:t>
+                            </w:r>
+                            <w:proofErr w:type="spellEnd"/>
+                            <w:r>
+                              <w:rPr>
+                                <w:rFonts w:ascii="Cambria Math" w:hAnsi="Cambria Math"/>
+                              </w:rPr>
+                              <w:t xml:space="preserve"> </w:t>
                             </w:r>
                             <w:r>
                               <w:rPr>
@@ -1879,11 +2295,19 @@
                                 <w:rFonts w:ascii="Cambria Math" w:hAnsi="Cambria Math"/>
                               </w:rPr>
                             </w:pPr>
-                            <w:r>
-                              <w:rPr>
-                                <w:rFonts w:ascii="Cambria Math" w:hAnsi="Cambria Math"/>
-                              </w:rPr>
-                              <w:t xml:space="preserve">java -jar parma.jar map -q </w:t>
+                            <w:proofErr w:type="gramStart"/>
+                            <w:r>
+                              <w:rPr>
+                                <w:rFonts w:ascii="Cambria Math" w:hAnsi="Cambria Math"/>
+                              </w:rPr>
+                              <w:t>java</w:t>
+                            </w:r>
+                            <w:proofErr w:type="gramEnd"/>
+                            <w:r>
+                              <w:rPr>
+                                <w:rFonts w:ascii="Cambria Math" w:hAnsi="Cambria Math"/>
+                              </w:rPr>
+                              <w:t xml:space="preserve"> -jar parma.jar map -q </w:t>
                             </w:r>
                             <w:r>
                               <w:rPr>
@@ -2112,11 +2536,19 @@
                                 <w:rFonts w:ascii="Cambria Math" w:hAnsi="Cambria Math"/>
                               </w:rPr>
                             </w:pPr>
-                            <w:r>
-                              <w:rPr>
-                                <w:rFonts w:ascii="Cambria Math" w:hAnsi="Cambria Math"/>
-                              </w:rPr>
-                              <w:t xml:space="preserve">java -jar parma.jar map -q </w:t>
+                            <w:proofErr w:type="gramStart"/>
+                            <w:r>
+                              <w:rPr>
+                                <w:rFonts w:ascii="Cambria Math" w:hAnsi="Cambria Math"/>
+                              </w:rPr>
+                              <w:t>java</w:t>
+                            </w:r>
+                            <w:proofErr w:type="gramEnd"/>
+                            <w:r>
+                              <w:rPr>
+                                <w:rFonts w:ascii="Cambria Math" w:hAnsi="Cambria Math"/>
+                              </w:rPr>
+                              <w:t xml:space="preserve"> -jar parma.jar map -q </w:t>
                             </w:r>
                             <w:r>
                               <w:rPr>
@@ -2299,8 +2731,13 @@
       <w:pPr>
         <w:pStyle w:val="NoSpacing"/>
       </w:pPr>
-      <w:r>
-        <w:t xml:space="preserve">where </w:t>
+      <w:proofErr w:type="gramStart"/>
+      <w:r>
+        <w:t>where</w:t>
+      </w:r>
+      <w:proofErr w:type="gramEnd"/>
+      <w:r>
+        <w:t xml:space="preserve"> </w:t>
       </w:r>
       <w:r>
         <w:rPr>
@@ -2309,10 +2746,34 @@
         <w:t>TRANSCRIPT_REFERENCE</w:t>
       </w:r>
       <w:r>
-        <w:t xml:space="preserve"> is a multiple fasta file containing sequences of known transcripts for a given organism. For this multiple fasta file, a BWT-index has to be created in a first step, too.</w:t>
-      </w:r>
-      <w:r>
-        <w:t xml:space="preserve"> It is important that the fasta header of the </w:t>
+        <w:t xml:space="preserve"> is a multiple </w:t>
+      </w:r>
+      <w:proofErr w:type="spellStart"/>
+      <w:r>
+        <w:t>fasta</w:t>
+      </w:r>
+      <w:proofErr w:type="spellEnd"/>
+      <w:r>
+        <w:t xml:space="preserve"> file containing sequences of known transcripts for a given organism. For this multiple </w:t>
+      </w:r>
+      <w:proofErr w:type="spellStart"/>
+      <w:r>
+        <w:t>fasta</w:t>
+      </w:r>
+      <w:proofErr w:type="spellEnd"/>
+      <w:r>
+        <w:t xml:space="preserve"> file, a BWT-index has to be created in a first step, too.</w:t>
+      </w:r>
+      <w:r>
+        <w:t xml:space="preserve"> It is important that the </w:t>
+      </w:r>
+      <w:proofErr w:type="spellStart"/>
+      <w:r>
+        <w:t>fasta</w:t>
+      </w:r>
+      <w:proofErr w:type="spellEnd"/>
+      <w:r>
+        <w:t xml:space="preserve"> header of the </w:t>
       </w:r>
       <w:r>
         <w:rPr>
@@ -2321,7 +2782,23 @@
         <w:t>TRANSCRIPT_REFERENCE</w:t>
       </w:r>
       <w:r>
-        <w:t xml:space="preserve"> looks as follows (which could be downloaded e.g. from Ensembl BioMart):</w:t>
+        <w:t xml:space="preserve"> looks as follows (which could be downloaded e.g. from </w:t>
+      </w:r>
+      <w:proofErr w:type="spellStart"/>
+      <w:r>
+        <w:t>Ensembl</w:t>
+      </w:r>
+      <w:proofErr w:type="spellEnd"/>
+      <w:r>
+        <w:t xml:space="preserve"> </w:t>
+      </w:r>
+      <w:proofErr w:type="spellStart"/>
+      <w:r>
+        <w:t>BioMart</w:t>
+      </w:r>
+      <w:proofErr w:type="spellEnd"/>
+      <w:r>
+        <w:t>):</w:t>
       </w:r>
     </w:p>
     <w:p>
@@ -2391,7 +2868,21 @@
                               <w:rPr>
                                 <w:rFonts w:ascii="Cambria Math" w:hAnsi="Cambria Math"/>
                               </w:rPr>
-                              <w:t>Gene_ID|Transcript_ID|Chr|Exon_start_site1;Exon_start_site2;…</w:t>
+                              <w:t>Gene_ID|Transcript_ID|Chr|Exon_start_site1</w:t>
+                            </w:r>
+                            <w:proofErr w:type="gramStart"/>
+                            <w:r>
+                              <w:rPr>
+                                <w:rFonts w:ascii="Cambria Math" w:hAnsi="Cambria Math"/>
+                              </w:rPr>
+                              <w:t>;Exon</w:t>
+                            </w:r>
+                            <w:proofErr w:type="gramEnd"/>
+                            <w:r>
+                              <w:rPr>
+                                <w:rFonts w:ascii="Cambria Math" w:hAnsi="Cambria Math"/>
+                              </w:rPr>
+                              <w:t>_start_site2;…</w:t>
                             </w:r>
                             <w:r>
                               <w:rPr>
@@ -2489,6 +2980,11 @@
     <w:p>
       <w:pPr>
         <w:pStyle w:val="NoSpacing"/>
+      </w:pPr>
+    </w:p>
+    <w:p>
+      <w:pPr>
+        <w:pStyle w:val="NoSpacing"/>
         <w:rPr>
           <w:b/>
           <w:sz w:val="28"/>
@@ -2499,6 +2995,7 @@
           <w:b/>
           <w:sz w:val="28"/>
         </w:rPr>
+        <w:lastRenderedPageBreak/>
         <w:t>Combine tool</w:t>
       </w:r>
     </w:p>
@@ -2516,7 +3013,15 @@
         <w:t xml:space="preserve"> combination of</w:t>
       </w:r>
       <w:r>
-        <w:t xml:space="preserve"> results of a genomic reference mapping and the results of a transcriptomic reference mapping </w:t>
+        <w:t xml:space="preserve"> results of a genomic reference mapping and the results of a </w:t>
+      </w:r>
+      <w:proofErr w:type="spellStart"/>
+      <w:r>
+        <w:t>transcriptomic</w:t>
+      </w:r>
+      <w:proofErr w:type="spellEnd"/>
+      <w:r>
+        <w:t xml:space="preserve"> reference mapping </w:t>
       </w:r>
       <w:r>
         <w:t>is possible using the combine tool</w:t>
@@ -2582,11 +3087,19 @@
                                 <w:rFonts w:ascii="Cambria Math" w:hAnsi="Cambria Math"/>
                               </w:rPr>
                             </w:pPr>
-                            <w:r>
-                              <w:rPr>
-                                <w:rFonts w:ascii="Cambria Math" w:hAnsi="Cambria Math"/>
-                              </w:rPr>
-                              <w:t xml:space="preserve">java -jar parma.jar comb </w:t>
+                            <w:proofErr w:type="gramStart"/>
+                            <w:r>
+                              <w:rPr>
+                                <w:rFonts w:ascii="Cambria Math" w:hAnsi="Cambria Math"/>
+                              </w:rPr>
+                              <w:t>java</w:t>
+                            </w:r>
+                            <w:proofErr w:type="gramEnd"/>
+                            <w:r>
+                              <w:rPr>
+                                <w:rFonts w:ascii="Cambria Math" w:hAnsi="Cambria Math"/>
+                              </w:rPr>
+                              <w:t xml:space="preserve"> -jar parma.jar comb </w:t>
                             </w:r>
                             <w:r>
                               <w:rPr>
@@ -2681,7 +3194,15 @@
         <w:t>specific</w:t>
       </w:r>
       <w:r>
-        <w:t xml:space="preserve"> format for the fasta-head</w:t>
+        <w:t xml:space="preserve"> format for the </w:t>
+      </w:r>
+      <w:proofErr w:type="spellStart"/>
+      <w:r>
+        <w:t>fasta</w:t>
+      </w:r>
+      <w:proofErr w:type="spellEnd"/>
+      <w:r>
+        <w:t>-head</w:t>
       </w:r>
       <w:r>
         <w:t>er for each transcript sequence</w:t>
@@ -2689,26 +3210,6 @@
       <w:r>
         <w:t xml:space="preserve"> as described above.</w:t>
       </w:r>
-    </w:p>
-    <w:p>
-      <w:pPr>
-        <w:pStyle w:val="NoSpacing"/>
-      </w:pPr>
-    </w:p>
-    <w:p>
-      <w:pPr>
-        <w:pStyle w:val="NoSpacing"/>
-      </w:pPr>
-    </w:p>
-    <w:p>
-      <w:pPr>
-        <w:pStyle w:val="NoSpacing"/>
-      </w:pPr>
-    </w:p>
-    <w:p>
-      <w:pPr>
-        <w:pStyle w:val="NoSpacing"/>
-      </w:pPr>
     </w:p>
     <w:p>
       <w:pPr>
@@ -2733,7 +3234,6 @@
           <w:b/>
           <w:sz w:val="28"/>
         </w:rPr>
-        <w:lastRenderedPageBreak/>
         <w:t>Error profile tool</w:t>
       </w:r>
     </w:p>
@@ -2806,11 +3306,19 @@
                                 <w:i/>
                               </w:rPr>
                             </w:pPr>
-                            <w:r>
-                              <w:rPr>
-                                <w:rFonts w:ascii="Cambria Math" w:hAnsi="Cambria Math"/>
-                              </w:rPr>
-                              <w:t xml:space="preserve">java -jar parma.jar error </w:t>
+                            <w:proofErr w:type="gramStart"/>
+                            <w:r>
+                              <w:rPr>
+                                <w:rFonts w:ascii="Cambria Math" w:hAnsi="Cambria Math"/>
+                              </w:rPr>
+                              <w:t>java</w:t>
+                            </w:r>
+                            <w:proofErr w:type="gramEnd"/>
+                            <w:r>
+                              <w:rPr>
+                                <w:rFonts w:ascii="Cambria Math" w:hAnsi="Cambria Math"/>
+                              </w:rPr>
+                              <w:t xml:space="preserve"> -jar parma.jar error </w:t>
                             </w:r>
                             <w:r>
                               <w:rPr>
@@ -2905,7 +3413,23 @@
         <w:pStyle w:val="NoSpacing"/>
       </w:pPr>
       <w:r>
-        <w:t xml:space="preserve">A first postprocessing analysis for (PAR-)CLIP data is the pile-up of aligned reads into clusters representing the RBP-bound regions in the genome. This can be done using the clustering tool which also excludes T-C conversion sites that are annotated as SNP loci in an appropriate SNP database. The additional parameter </w:t>
+        <w:t xml:space="preserve">A first </w:t>
+      </w:r>
+      <w:proofErr w:type="spellStart"/>
+      <w:r>
+        <w:t>postprocessing</w:t>
+      </w:r>
+      <w:proofErr w:type="spellEnd"/>
+      <w:r>
+        <w:t xml:space="preserve"> analysis for (PAR-</w:t>
+      </w:r>
+      <w:proofErr w:type="gramStart"/>
+      <w:r>
+        <w:t>)CLIP</w:t>
+      </w:r>
+      <w:proofErr w:type="gramEnd"/>
+      <w:r>
+        <w:t xml:space="preserve"> data is the pile-up of aligned reads into clusters representing the RBP-bound regions in the genome. This can be done using the clustering tool which also excludes T-C conversion sites that are annotated as SNP loci in an appropriate SNP database. The additional parameter </w:t>
       </w:r>
       <w:r>
         <w:rPr>
@@ -2987,11 +3511,33 @@
                                 <w:i/>
                               </w:rPr>
                             </w:pPr>
-                            <w:r>
-                              <w:rPr>
-                                <w:rFonts w:ascii="Cambria Math" w:hAnsi="Cambria Math"/>
-                              </w:rPr>
-                              <w:t xml:space="preserve">java -jar parma.jar clust </w:t>
+                            <w:proofErr w:type="gramStart"/>
+                            <w:r>
+                              <w:rPr>
+                                <w:rFonts w:ascii="Cambria Math" w:hAnsi="Cambria Math"/>
+                              </w:rPr>
+                              <w:t>java</w:t>
+                            </w:r>
+                            <w:proofErr w:type="gramEnd"/>
+                            <w:r>
+                              <w:rPr>
+                                <w:rFonts w:ascii="Cambria Math" w:hAnsi="Cambria Math"/>
+                              </w:rPr>
+                              <w:t xml:space="preserve"> -jar parma.jar </w:t>
+                            </w:r>
+                            <w:proofErr w:type="spellStart"/>
+                            <w:r>
+                              <w:rPr>
+                                <w:rFonts w:ascii="Cambria Math" w:hAnsi="Cambria Math"/>
+                              </w:rPr>
+                              <w:t>clust</w:t>
+                            </w:r>
+                            <w:proofErr w:type="spellEnd"/>
+                            <w:r>
+                              <w:rPr>
+                                <w:rFonts w:ascii="Cambria Math" w:hAnsi="Cambria Math"/>
+                              </w:rPr>
+                              <w:t xml:space="preserve"> </w:t>
                             </w:r>
                             <w:r>
                               <w:rPr>
@@ -3110,6 +3656,7 @@
       <w:r>
         <w:t xml:space="preserve">As common sequencing read simulators are not applicable to simulate realistic PAR-CLIP reads, we provide a PAR-CLIP read simulator based on PAR-CLIP read specific properties. The results are saved to </w:t>
       </w:r>
+      <w:proofErr w:type="spellStart"/>
       <w:r>
         <w:rPr>
           <w:i/>
@@ -3117,7 +3664,27 @@
         <w:t>OUTPUT_PREFIX</w:t>
       </w:r>
       <w:r>
-        <w:t>.fastq in the common fastq-format. To achieve sequencing reads for which the genomic positions can be tracked, the header line of the transcript-fasta file should have the following format:</w:t>
+        <w:t>.fastq</w:t>
+      </w:r>
+      <w:proofErr w:type="spellEnd"/>
+      <w:r>
+        <w:t xml:space="preserve"> in the common </w:t>
+      </w:r>
+      <w:proofErr w:type="spellStart"/>
+      <w:r>
+        <w:t>fastq</w:t>
+      </w:r>
+      <w:proofErr w:type="spellEnd"/>
+      <w:r>
+        <w:t>-format. To achieve sequencing reads for which the genomic positions can be tracked, the header line of the transcript-</w:t>
+      </w:r>
+      <w:proofErr w:type="spellStart"/>
+      <w:r>
+        <w:t>fasta</w:t>
+      </w:r>
+      <w:proofErr w:type="spellEnd"/>
+      <w:r>
+        <w:t xml:space="preserve"> file should have the following format:</w:t>
       </w:r>
     </w:p>
     <w:p>
@@ -3232,11 +3799,19 @@
                                 <w:i/>
                               </w:rPr>
                             </w:pPr>
-                            <w:r>
-                              <w:rPr>
-                                <w:rFonts w:ascii="Cambria Math" w:hAnsi="Cambria Math"/>
-                              </w:rPr>
-                              <w:t xml:space="preserve">java -jar parma.jar simulate </w:t>
+                            <w:proofErr w:type="gramStart"/>
+                            <w:r>
+                              <w:rPr>
+                                <w:rFonts w:ascii="Cambria Math" w:hAnsi="Cambria Math"/>
+                              </w:rPr>
+                              <w:t>java</w:t>
+                            </w:r>
+                            <w:proofErr w:type="gramEnd"/>
+                            <w:r>
+                              <w:rPr>
+                                <w:rFonts w:ascii="Cambria Math" w:hAnsi="Cambria Math"/>
+                              </w:rPr>
+                              <w:t xml:space="preserve"> -jar parma.jar simulate </w:t>
                             </w:r>
                             <w:r>
                               <w:rPr>
@@ -3309,7 +3884,13 @@
       <w:pPr>
         <w:pStyle w:val="NoSpacing"/>
       </w:pPr>
-      <w:r>
+    </w:p>
+    <w:p>
+      <w:pPr>
+        <w:pStyle w:val="NoSpacing"/>
+      </w:pPr>
+      <w:r>
+        <w:lastRenderedPageBreak/>
         <w:t>If you get an error such as the following:</w:t>
       </w:r>
       <w:r>
@@ -3372,7 +3953,35 @@
                               <w:rPr>
                                 <w:rFonts w:ascii="Cambria Math" w:hAnsi="Cambria Math"/>
                               </w:rPr>
-                              <w:t>Can't locate Math/Random.pm in @INC (@INC contains: /etc/perl)</w:t>
+                              <w:t>Can't locate Math/Random.pm in @INC (@INC contains: /</w:t>
+                            </w:r>
+                            <w:proofErr w:type="spellStart"/>
+                            <w:r>
+                              <w:rPr>
+                                <w:rFonts w:ascii="Cambria Math" w:hAnsi="Cambria Math"/>
+                              </w:rPr>
+                              <w:t>etc</w:t>
+                            </w:r>
+                            <w:proofErr w:type="spellEnd"/>
+                            <w:r>
+                              <w:rPr>
+                                <w:rFonts w:ascii="Cambria Math" w:hAnsi="Cambria Math"/>
+                              </w:rPr>
+                              <w:t>/</w:t>
+                            </w:r>
+                            <w:proofErr w:type="spellStart"/>
+                            <w:r>
+                              <w:rPr>
+                                <w:rFonts w:ascii="Cambria Math" w:hAnsi="Cambria Math"/>
+                              </w:rPr>
+                              <w:t>perl</w:t>
+                            </w:r>
+                            <w:proofErr w:type="spellEnd"/>
+                            <w:r>
+                              <w:rPr>
+                                <w:rFonts w:ascii="Cambria Math" w:hAnsi="Cambria Math"/>
+                              </w:rPr>
+                              <w:t>)</w:t>
                             </w:r>
                           </w:p>
                           <w:p>
@@ -3478,8 +4087,13 @@
       <w:pPr>
         <w:pStyle w:val="NoSpacing"/>
       </w:pPr>
-      <w:r>
-        <w:t>please make sure the CPAN Math::Random package for Perl is installed correctly and specify the path to the package via the -I option to the simulat</w:t>
+      <w:proofErr w:type="gramStart"/>
+      <w:r>
+        <w:t>please</w:t>
+      </w:r>
+      <w:proofErr w:type="gramEnd"/>
+      <w:r>
+        <w:t xml:space="preserve"> make sure the CPAN Math::Random package for Perl is installed correctly and specify the path to the package via the -I option to the simulat</w:t>
       </w:r>
       <w:r>
         <w:t>ion</w:t>
@@ -3499,7 +4113,6 @@
         <w:rPr>
           <w:noProof/>
         </w:rPr>
-        <w:lastRenderedPageBreak/>
         <mc:AlternateContent>
           <mc:Choice Requires="wps">
             <w:drawing>
@@ -3545,11 +4158,19 @@
                                 <w:i/>
                               </w:rPr>
                             </w:pPr>
-                            <w:r>
-                              <w:rPr>
-                                <w:rFonts w:ascii="Cambria Math" w:hAnsi="Cambria Math"/>
-                              </w:rPr>
-                              <w:t xml:space="preserve">java -jar parma.jar simulate </w:t>
+                            <w:proofErr w:type="gramStart"/>
+                            <w:r>
+                              <w:rPr>
+                                <w:rFonts w:ascii="Cambria Math" w:hAnsi="Cambria Math"/>
+                              </w:rPr>
+                              <w:t>java</w:t>
+                            </w:r>
+                            <w:proofErr w:type="gramEnd"/>
+                            <w:r>
+                              <w:rPr>
+                                <w:rFonts w:ascii="Cambria Math" w:hAnsi="Cambria Math"/>
+                              </w:rPr>
+                              <w:t xml:space="preserve"> -jar parma.jar simulate </w:t>
                             </w:r>
                             <w:r>
                               <w:rPr>
@@ -3653,7 +4274,15 @@
         <w:pStyle w:val="NoSpacing"/>
       </w:pPr>
       <w:r>
-        <w:t>Note, that the header of the transcriptome fasta is slightly different to the one used for the transcript mapping (will be updated soon, so that 1 file is enough):</w:t>
+        <w:t xml:space="preserve">Note, that the header of the transcriptome </w:t>
+      </w:r>
+      <w:proofErr w:type="spellStart"/>
+      <w:r>
+        <w:t>fasta</w:t>
+      </w:r>
+      <w:proofErr w:type="spellEnd"/>
+      <w:r>
+        <w:t xml:space="preserve"> is slightly different to the one used for the transcript mapping (will be updated soon, so that 1 file is enough):</w:t>
       </w:r>
       <w:r>
         <w:t xml:space="preserve"> </w:t>
@@ -3968,11 +4597,19 @@
                                 <w:i/>
                               </w:rPr>
                             </w:pPr>
-                            <w:r>
-                              <w:rPr>
-                                <w:rFonts w:ascii="Cambria Math" w:hAnsi="Cambria Math"/>
-                              </w:rPr>
-                              <w:t xml:space="preserve">java -jar parma.jar benchmark </w:t>
+                            <w:proofErr w:type="gramStart"/>
+                            <w:r>
+                              <w:rPr>
+                                <w:rFonts w:ascii="Cambria Math" w:hAnsi="Cambria Math"/>
+                              </w:rPr>
+                              <w:t>java</w:t>
+                            </w:r>
+                            <w:proofErr w:type="gramEnd"/>
+                            <w:r>
+                              <w:rPr>
+                                <w:rFonts w:ascii="Cambria Math" w:hAnsi="Cambria Math"/>
+                              </w:rPr>
+                              <w:t xml:space="preserve"> -jar parma.jar benchmark </w:t>
                             </w:r>
                             <w:r>
                               <w:rPr>
@@ -4132,11 +4769,19 @@
                                 <w:i/>
                               </w:rPr>
                             </w:pPr>
-                            <w:r>
-                              <w:rPr>
-                                <w:rFonts w:ascii="Cambria Math" w:hAnsi="Cambria Math"/>
-                              </w:rPr>
-                              <w:t xml:space="preserve">java -jar parma.jar setup </w:t>
+                            <w:proofErr w:type="gramStart"/>
+                            <w:r>
+                              <w:rPr>
+                                <w:rFonts w:ascii="Cambria Math" w:hAnsi="Cambria Math"/>
+                              </w:rPr>
+                              <w:t>java</w:t>
+                            </w:r>
+                            <w:proofErr w:type="gramEnd"/>
+                            <w:r>
+                              <w:rPr>
+                                <w:rFonts w:ascii="Cambria Math" w:hAnsi="Cambria Math"/>
+                              </w:rPr>
+                              <w:t xml:space="preserve"> -jar parma.jar setup </w:t>
                             </w:r>
                             <w:r>
                               <w:rPr>
@@ -4144,12 +4789,14 @@
                               </w:rPr>
                               <w:t>--</w:t>
                             </w:r>
+                            <w:proofErr w:type="spellStart"/>
                             <w:r>
                               <w:rPr>
                                 <w:rFonts w:ascii="Cambria Math" w:hAnsi="Cambria Math"/>
                               </w:rPr>
                               <w:t>parma</w:t>
                             </w:r>
+                            <w:proofErr w:type="spellEnd"/>
                             <w:r>
                               <w:rPr>
                                 <w:rFonts w:ascii="Cambria Math" w:hAnsi="Cambria Math"/>
@@ -4248,7 +4895,7 @@
       <w:r>
         <w:t xml:space="preserve">If any further questions arise or if you note a bug, please contact us: </w:t>
       </w:r>
-      <w:hyperlink r:id="rId14" w:history="1">
+      <w:hyperlink r:id="rId13" w:history="1">
         <w:r>
           <w:rPr>
             <w:rStyle w:val="Hyperlink"/>
@@ -5381,7 +6028,7 @@
 </file>
 
 <file path=customXml/itemProps1.xml><?xml version="1.0" encoding="utf-8"?>
-<ds:datastoreItem xmlns:ds="http://schemas.openxmlformats.org/officeDocument/2006/customXml" ds:itemID="{66E79071-E384-4FDB-A093-C57390073194}">
+<ds:datastoreItem xmlns:ds="http://schemas.openxmlformats.org/officeDocument/2006/customXml" ds:itemID="{19EF41A9-41FD-4117-AF5C-B3963A1DA8B6}">
   <ds:schemaRefs>
     <ds:schemaRef ds:uri="http://schemas.openxmlformats.org/officeDocument/2006/bibliography"/>
   </ds:schemaRefs>

</xml_diff>

<commit_message>
PARMA_tk calculates ref index if none exists. examples.sh is not any more calculating the index
</commit_message>
<xml_diff>
--- a/online_instructions_01.docx
+++ b/online_instructions_01.docx
@@ -11,20 +11,20 @@
           <w:sz w:val="36"/>
         </w:rPr>
       </w:pPr>
+      <w:r>
+        <w:rPr>
+          <w:b/>
+          <w:sz w:val="36"/>
+        </w:rPr>
+        <w:t>The PARMA toolkit - useful tools for NGS data analysis</w:t>
+      </w:r>
+    </w:p>
+    <w:p>
+      <w:pPr>
+        <w:pStyle w:val="NoSpacing"/>
+      </w:pPr>
       <w:bookmarkStart w:id="0" w:name="_GoBack"/>
       <w:bookmarkEnd w:id="0"/>
-      <w:r>
-        <w:rPr>
-          <w:b/>
-          <w:sz w:val="36"/>
-        </w:rPr>
-        <w:t>The PARMA toolkit - useful tools for NGS data analysis</w:t>
-      </w:r>
-    </w:p>
-    <w:p>
-      <w:pPr>
-        <w:pStyle w:val="NoSpacing"/>
-      </w:pPr>
     </w:p>
     <w:p>
       <w:pPr>
@@ -98,6 +98,7 @@
       <w:r>
         <w:t xml:space="preserve">Table </w:t>
       </w:r>
+      <w:proofErr w:type="gramEnd"/>
       <w:r>
         <w:fldChar w:fldCharType="begin"/>
       </w:r>
@@ -122,6 +123,7 @@
         </w:rPr>
         <w:fldChar w:fldCharType="end"/>
       </w:r>
+      <w:proofErr w:type="gramStart"/>
       <w:r>
         <w:t>: Overview of tools accessible through the PARMA toolkit.</w:t>
       </w:r>
@@ -6028,7 +6030,7 @@
 </file>
 
 <file path=customXml/itemProps1.xml><?xml version="1.0" encoding="utf-8"?>
-<ds:datastoreItem xmlns:ds="http://schemas.openxmlformats.org/officeDocument/2006/customXml" ds:itemID="{19EF41A9-41FD-4117-AF5C-B3963A1DA8B6}">
+<ds:datastoreItem xmlns:ds="http://schemas.openxmlformats.org/officeDocument/2006/customXml" ds:itemID="{82C1635E-9416-4355-AC81-15AC9A3E237A}">
   <ds:schemaRefs>
     <ds:schemaRef ds:uri="http://schemas.openxmlformats.org/officeDocument/2006/bibliography"/>
   </ds:schemaRefs>

</xml_diff>